<commit_message>
BV_UVVM-672: Removed unused msg parameter from get_last_received_cmd_idx().
</commit_message>
<xml_diff>
--- a/uvvm_vvc_framework/doc/internal_Common_VVC_Methods.docx
+++ b/uvvm_vvc_framework/doc/internal_Common_VVC_Methods.docx
@@ -196,7 +196,7 @@
               <w:proofErr w:type="spellStart"/>
               <w:r>
                 <w:rPr>
-                  <w:rStyle w:val="Hyperkobling"/>
+                  <w:rStyle w:val="Hyperlink"/>
                   <w:rFonts w:cs="Helvetica"/>
                   <w:b/>
                   <w:bCs w:val="0"/>
@@ -570,7 +570,7 @@
               <w:proofErr w:type="spellStart"/>
               <w:r>
                 <w:rPr>
-                  <w:rStyle w:val="Hyperkobling"/>
+                  <w:rStyle w:val="Hyperlink"/>
                   <w:rFonts w:cs="Helvetica"/>
                   <w:b/>
                   <w:bCs w:val="0"/>
@@ -1050,7 +1050,7 @@
               <w:proofErr w:type="spellStart"/>
               <w:r>
                 <w:rPr>
-                  <w:rStyle w:val="Hyperkobling"/>
+                  <w:rStyle w:val="Hyperlink"/>
                   <w:rFonts w:cs="Helvetica"/>
                   <w:b/>
                   <w:bCs w:val="0"/>
@@ -1382,7 +1382,7 @@
               <w:proofErr w:type="spellStart"/>
               <w:r>
                 <w:rPr>
-                  <w:rStyle w:val="Hyperkobling"/>
+                  <w:rStyle w:val="Hyperlink"/>
                   <w:rFonts w:cs="Helvetica"/>
                   <w:b/>
                   <w:bCs w:val="0"/>
@@ -1683,7 +1683,7 @@
               <w:proofErr w:type="spellStart"/>
               <w:r>
                 <w:rPr>
-                  <w:rStyle w:val="Hyperkobling"/>
+                  <w:rStyle w:val="Hyperlink"/>
                   <w:rFonts w:cs="Helvetica"/>
                   <w:b/>
                   <w:bCs w:val="0"/>
@@ -2147,7 +2147,7 @@
               <w:proofErr w:type="spellStart"/>
               <w:r>
                 <w:rPr>
-                  <w:rStyle w:val="Hyperkobling"/>
+                  <w:rStyle w:val="Hyperlink"/>
                   <w:rFonts w:cs="Helvetica"/>
                   <w:b/>
                   <w:bCs w:val="0"/>
@@ -2563,7 +2563,7 @@
               <w:proofErr w:type="spellStart"/>
               <w:r>
                 <w:rPr>
-                  <w:rStyle w:val="Hyperkobling"/>
+                  <w:rStyle w:val="Hyperlink"/>
                   <w:rFonts w:cs="Helvetica"/>
                   <w:b/>
                   <w:bCs w:val="0"/>
@@ -2856,7 +2856,7 @@
               <w:proofErr w:type="spellStart"/>
               <w:r>
                 <w:rPr>
-                  <w:rStyle w:val="Hyperkobling"/>
+                  <w:rStyle w:val="Hyperlink"/>
                   <w:rFonts w:cs="Helvetica"/>
                   <w:b/>
                   <w:bCs w:val="0"/>
@@ -3167,17 +3167,19 @@
               </w:rPr>
             </w:pPr>
             <w:hyperlink w:anchor="get_last_received_cmd_idx" w:history="1">
+              <w:bookmarkStart w:id="0" w:name="_GoBack"/>
               <w:proofErr w:type="spellStart"/>
               <w:r>
                 <w:rPr>
-                  <w:rStyle w:val="Hyperkobling"/>
+                  <w:rStyle w:val="Hyperlink"/>
                   <w:rFonts w:cs="Helvetica"/>
                   <w:b/>
                   <w:bCs w:val="0"/>
                   <w:szCs w:val="30"/>
                 </w:rPr>
-                <w:t>get_last_received_cmd_index</w:t>
+                <w:t>get_last_received_cmd_idx</w:t>
               </w:r>
+              <w:bookmarkEnd w:id="0"/>
               <w:proofErr w:type="spellEnd"/>
             </w:hyperlink>
             <w:r>
@@ -3248,32 +3250,6 @@
                 <w:szCs w:val="30"/>
               </w:rPr>
               <w:t>vvc_channel</w:t>
-            </w:r>
-            <w:proofErr w:type="spellEnd"/>
-            <w:r>
-              <w:rPr>
-                <w:rFonts w:cs="Helvetica"/>
-                <w:color w:val="FFFFFF"/>
-                <w:szCs w:val="30"/>
-              </w:rPr>
-              <w:t>,</w:t>
-            </w:r>
-            <w:r>
-              <w:rPr>
-                <w:rFonts w:cs="Helvetica"/>
-                <w:color w:val="FFFFFF"/>
-                <w:szCs w:val="30"/>
-              </w:rPr>
-              <w:t>], [</w:t>
-            </w:r>
-            <w:proofErr w:type="spellStart"/>
-            <w:r>
-              <w:rPr>
-                <w:rFonts w:cs="Helvetica"/>
-                <w:color w:val="FFFFFF"/>
-                <w:szCs w:val="30"/>
-              </w:rPr>
-              <w:t>msg</w:t>
             </w:r>
             <w:proofErr w:type="spellEnd"/>
             <w:r>
@@ -3398,7 +3374,7 @@
                 <w:sz w:val="15"/>
                 <w:szCs w:val="28"/>
               </w:rPr>
-              <w:t>get_last_received_cmd_index</w:t>
+              <w:t>get_last_received_cmd_idx</w:t>
             </w:r>
             <w:proofErr w:type="spellEnd"/>
             <w:r>
@@ -3520,7 +3496,7 @@
                 <w:sz w:val="15"/>
                 <w:szCs w:val="28"/>
               </w:rPr>
-              <w:t>get_last_received_cmd_index</w:t>
+              <w:t>get_last_received_cmd_idx</w:t>
             </w:r>
             <w:proofErr w:type="spellEnd"/>
             <w:r>
@@ -3620,7 +3596,7 @@
               <w:proofErr w:type="spellStart"/>
               <w:r>
                 <w:rPr>
-                  <w:rStyle w:val="Hyperkobling"/>
+                  <w:rStyle w:val="Hyperlink"/>
                   <w:rFonts w:cs="Helvetica"/>
                   <w:b/>
                   <w:bCs w:val="0"/>
@@ -3958,13 +3934,13 @@
     </w:p>
     <w:p>
       <w:pPr>
-        <w:pStyle w:val="Undertittel"/>
+        <w:pStyle w:val="Subtitle"/>
         <w:spacing w:after="40"/>
         <w:rPr>
           <w:b/>
         </w:rPr>
       </w:pPr>
-      <w:bookmarkStart w:id="0" w:name="_Ref424297123"/>
+      <w:bookmarkStart w:id="1" w:name="_Ref424297123"/>
       <w:r>
         <w:rPr>
           <w:rFonts w:ascii="Helvetica" w:hAnsi="Helvetica" w:cs="Helvetica"/>
@@ -4684,10 +4660,10 @@
         </w:tc>
       </w:tr>
     </w:tbl>
-    <w:bookmarkEnd w:id="0"/>
+    <w:bookmarkEnd w:id="1"/>
     <w:p>
       <w:pPr>
-        <w:pStyle w:val="Undertittel"/>
+        <w:pStyle w:val="Subtitle"/>
         <w:spacing w:before="200" w:after="40"/>
         <w:rPr>
           <w:b/>
@@ -6016,7 +5992,7 @@
           <w:szCs w:val="40"/>
         </w:rPr>
       </w:pPr>
-      <w:bookmarkStart w:id="1" w:name="_Hlk507767168"/>
+      <w:bookmarkStart w:id="2" w:name="_Hlk507767168"/>
       <w:r>
         <w:rPr>
           <w:rFonts w:cs="Helvetica"/>
@@ -7074,7 +7050,7 @@
           </w:p>
         </w:tc>
       </w:tr>
-      <w:bookmarkEnd w:id="1"/>
+      <w:bookmarkEnd w:id="2"/>
     </w:tbl>
     <w:p>
       <w:pPr>
@@ -7168,7 +7144,7 @@
     </w:p>
     <w:p>
       <w:pPr>
-        <w:pStyle w:val="Overskrift1"/>
+        <w:pStyle w:val="Heading1"/>
         <w:rPr>
           <w:rFonts w:ascii="Helvetica" w:hAnsi="Helvetica" w:cs="Helvetica"/>
         </w:rPr>
@@ -8300,7 +8276,7 @@
                 <w:szCs w:val="16"/>
               </w:rPr>
             </w:pPr>
-            <w:bookmarkStart w:id="2" w:name="await_any_completion"/>
+            <w:bookmarkStart w:id="3" w:name="await_any_completion"/>
             <w:proofErr w:type="spellStart"/>
             <w:r>
               <w:rPr>
@@ -8338,7 +8314,7 @@
               </w:rPr>
               <w:t>)</w:t>
             </w:r>
-            <w:bookmarkEnd w:id="2"/>
+            <w:bookmarkEnd w:id="3"/>
           </w:p>
         </w:tc>
         <w:tc>
@@ -10062,7 +10038,7 @@
           </w:p>
           <w:p>
             <w:pPr>
-              <w:pStyle w:val="Listeavsnitt"/>
+              <w:pStyle w:val="ListParagraph"/>
               <w:tabs>
                 <w:tab w:val="left" w:pos="4820"/>
               </w:tabs>
@@ -10098,7 +10074,7 @@
           </w:p>
           <w:p>
             <w:pPr>
-              <w:pStyle w:val="Listeavsnitt"/>
+              <w:pStyle w:val="ListParagraph"/>
               <w:numPr>
                 <w:ilvl w:val="0"/>
                 <w:numId w:val="45"/>
@@ -10152,7 +10128,7 @@
           </w:p>
           <w:p>
             <w:pPr>
-              <w:pStyle w:val="Listeavsnitt"/>
+              <w:pStyle w:val="ListParagraph"/>
               <w:numPr>
                 <w:ilvl w:val="0"/>
                 <w:numId w:val="45"/>
@@ -10252,7 +10228,7 @@
                 <w:szCs w:val="14"/>
               </w:rPr>
             </w:pPr>
-            <w:bookmarkStart w:id="3" w:name="disable_log_msg"/>
+            <w:bookmarkStart w:id="4" w:name="disable_log_msg"/>
             <w:proofErr w:type="spellStart"/>
             <w:r>
               <w:rPr>
@@ -10289,7 +10265,7 @@
               </w:rPr>
               <w:t>)</w:t>
             </w:r>
-            <w:bookmarkEnd w:id="3"/>
+            <w:bookmarkEnd w:id="4"/>
           </w:p>
         </w:tc>
         <w:tc>
@@ -10992,7 +10968,7 @@
                 <w:szCs w:val="14"/>
               </w:rPr>
             </w:pPr>
-            <w:bookmarkStart w:id="4" w:name="enable_log_msg"/>
+            <w:bookmarkStart w:id="5" w:name="enable_log_msg"/>
             <w:proofErr w:type="spellStart"/>
             <w:r>
               <w:rPr>
@@ -11030,7 +11006,7 @@
               </w:rPr>
               <w:t>)</w:t>
             </w:r>
-            <w:bookmarkEnd w:id="4"/>
+            <w:bookmarkEnd w:id="5"/>
           </w:p>
         </w:tc>
         <w:tc>
@@ -11734,7 +11710,7 @@
                 <w:szCs w:val="14"/>
               </w:rPr>
             </w:pPr>
-            <w:bookmarkStart w:id="5" w:name="flush_command_queue"/>
+            <w:bookmarkStart w:id="6" w:name="flush_command_queue"/>
             <w:proofErr w:type="spellStart"/>
             <w:r>
               <w:rPr>
@@ -11771,7 +11747,7 @@
               </w:rPr>
               <w:t>)</w:t>
             </w:r>
-            <w:bookmarkEnd w:id="5"/>
+            <w:bookmarkEnd w:id="6"/>
           </w:p>
         </w:tc>
         <w:tc>
@@ -12287,7 +12263,7 @@
                 <w:szCs w:val="14"/>
               </w:rPr>
             </w:pPr>
-            <w:bookmarkStart w:id="6" w:name="fetch_result"/>
+            <w:bookmarkStart w:id="7" w:name="fetch_result"/>
             <w:proofErr w:type="spellStart"/>
             <w:r>
               <w:rPr>
@@ -12324,7 +12300,7 @@
               </w:rPr>
               <w:t>)</w:t>
             </w:r>
-            <w:bookmarkEnd w:id="6"/>
+            <w:bookmarkEnd w:id="7"/>
           </w:p>
         </w:tc>
         <w:tc>
@@ -13870,7 +13846,7 @@
                 <w:szCs w:val="14"/>
               </w:rPr>
             </w:pPr>
-            <w:bookmarkStart w:id="7" w:name="insert_delay"/>
+            <w:bookmarkStart w:id="8" w:name="insert_delay"/>
             <w:proofErr w:type="spellStart"/>
             <w:r>
               <w:rPr>
@@ -13908,7 +13884,7 @@
               </w:rPr>
               <w:t>)</w:t>
             </w:r>
-            <w:bookmarkEnd w:id="7"/>
+            <w:bookmarkEnd w:id="8"/>
           </w:p>
         </w:tc>
         <w:tc>
@@ -14486,7 +14462,7 @@
                 <w:szCs w:val="14"/>
               </w:rPr>
             </w:pPr>
-            <w:bookmarkStart w:id="8" w:name="terminate_currant_command"/>
+            <w:bookmarkStart w:id="9" w:name="terminate_currant_command"/>
             <w:proofErr w:type="spellStart"/>
             <w:r>
               <w:rPr>
@@ -14523,7 +14499,7 @@
               </w:rPr>
               <w:t>)</w:t>
             </w:r>
-            <w:bookmarkEnd w:id="8"/>
+            <w:bookmarkEnd w:id="9"/>
           </w:p>
         </w:tc>
         <w:tc>
@@ -15053,7 +15029,7 @@
                 <w:szCs w:val="14"/>
               </w:rPr>
             </w:pPr>
-            <w:bookmarkStart w:id="9" w:name="terminate_all_commands"/>
+            <w:bookmarkStart w:id="10" w:name="terminate_all_commands"/>
             <w:proofErr w:type="spellStart"/>
             <w:r>
               <w:rPr>
@@ -15090,7 +15066,7 @@
               </w:rPr>
               <w:t>)</w:t>
             </w:r>
-            <w:bookmarkEnd w:id="9"/>
+            <w:bookmarkEnd w:id="10"/>
           </w:p>
         </w:tc>
         <w:tc>
@@ -15717,7 +15693,7 @@
                 <w:szCs w:val="14"/>
               </w:rPr>
             </w:pPr>
-            <w:bookmarkStart w:id="10" w:name="get_last_received_cmd_idx"/>
+            <w:bookmarkStart w:id="11" w:name="get_last_received_cmd_idx"/>
             <w:proofErr w:type="spellStart"/>
             <w:r>
               <w:rPr>
@@ -15754,7 +15730,7 @@
               </w:rPr>
               <w:t>)</w:t>
             </w:r>
-            <w:bookmarkEnd w:id="10"/>
+            <w:bookmarkEnd w:id="11"/>
           </w:p>
         </w:tc>
         <w:tc>
@@ -15853,6 +15829,71 @@
                 <w:sz w:val="15"/>
                 <w:szCs w:val="15"/>
               </w:rPr>
+              <w:t>)</w:t>
+            </w:r>
+            <w:r>
+              <w:rPr>
+                <w:rFonts w:cs="Helvetica"/>
+                <w:sz w:val="15"/>
+                <w:szCs w:val="15"/>
+              </w:rPr>
+              <w:t xml:space="preserve"> </w:t>
+            </w:r>
+          </w:p>
+          <w:p>
+            <w:pPr>
+              <w:tabs>
+                <w:tab w:val="left" w:pos="4820"/>
+              </w:tabs>
+              <w:rPr>
+                <w:rFonts w:cs="Helvetica"/>
+                <w:sz w:val="15"/>
+                <w:szCs w:val="15"/>
+              </w:rPr>
+            </w:pPr>
+            <w:proofErr w:type="spellStart"/>
+            <w:r>
+              <w:rPr>
+                <w:rFonts w:cs="Helvetica"/>
+                <w:b/>
+                <w:sz w:val="15"/>
+                <w:szCs w:val="15"/>
+              </w:rPr>
+              <w:t>get_last_received_cmd_idx</w:t>
+            </w:r>
+            <w:proofErr w:type="spellEnd"/>
+            <w:r>
+              <w:rPr>
+                <w:rFonts w:cs="Helvetica"/>
+                <w:sz w:val="15"/>
+                <w:szCs w:val="15"/>
+              </w:rPr>
+              <w:t xml:space="preserve"> </w:t>
+            </w:r>
+            <w:r>
+              <w:rPr>
+                <w:rFonts w:cs="Helvetica"/>
+                <w:sz w:val="15"/>
+                <w:szCs w:val="15"/>
+              </w:rPr>
+              <w:t>(</w:t>
+            </w:r>
+            <w:proofErr w:type="spellStart"/>
+            <w:r>
+              <w:rPr>
+                <w:rFonts w:cs="Helvetica"/>
+                <w:sz w:val="15"/>
+                <w:szCs w:val="15"/>
+              </w:rPr>
+              <w:t>vvc_target</w:t>
+            </w:r>
+            <w:proofErr w:type="spellEnd"/>
+            <w:r>
+              <w:rPr>
+                <w:rFonts w:cs="Helvetica"/>
+                <w:sz w:val="15"/>
+                <w:szCs w:val="15"/>
+              </w:rPr>
               <w:t xml:space="preserve">, </w:t>
             </w:r>
             <w:proofErr w:type="spellStart"/>
@@ -15862,72 +15903,7 @@
                 <w:sz w:val="15"/>
                 <w:szCs w:val="15"/>
               </w:rPr>
-              <w:t>msg</w:t>
-            </w:r>
-            <w:proofErr w:type="spellEnd"/>
-            <w:r>
-              <w:rPr>
-                <w:rFonts w:cs="Helvetica"/>
-                <w:sz w:val="15"/>
-                <w:szCs w:val="15"/>
-              </w:rPr>
-              <w:t>)</w:t>
-            </w:r>
-            <w:r>
-              <w:rPr>
-                <w:rFonts w:cs="Helvetica"/>
-                <w:sz w:val="15"/>
-                <w:szCs w:val="15"/>
-              </w:rPr>
-              <w:t xml:space="preserve"> </w:t>
-            </w:r>
-          </w:p>
-          <w:p>
-            <w:pPr>
-              <w:tabs>
-                <w:tab w:val="left" w:pos="4820"/>
-              </w:tabs>
-              <w:rPr>
-                <w:rFonts w:cs="Helvetica"/>
-                <w:sz w:val="15"/>
-                <w:szCs w:val="15"/>
-              </w:rPr>
-            </w:pPr>
-            <w:proofErr w:type="spellStart"/>
-            <w:r>
-              <w:rPr>
-                <w:rFonts w:cs="Helvetica"/>
-                <w:b/>
-                <w:sz w:val="15"/>
-                <w:szCs w:val="15"/>
-              </w:rPr>
-              <w:t>get_last_received_cmd_idx</w:t>
-            </w:r>
-            <w:proofErr w:type="spellEnd"/>
-            <w:r>
-              <w:rPr>
-                <w:rFonts w:cs="Helvetica"/>
-                <w:sz w:val="15"/>
-                <w:szCs w:val="15"/>
-              </w:rPr>
-              <w:t xml:space="preserve"> </w:t>
-            </w:r>
-            <w:r>
-              <w:rPr>
-                <w:rFonts w:cs="Helvetica"/>
-                <w:sz w:val="15"/>
-                <w:szCs w:val="15"/>
-              </w:rPr>
-              <w:t>(</w:t>
-            </w:r>
-            <w:proofErr w:type="spellStart"/>
-            <w:r>
-              <w:rPr>
-                <w:rFonts w:cs="Helvetica"/>
-                <w:sz w:val="15"/>
-                <w:szCs w:val="15"/>
-              </w:rPr>
-              <w:t>vvc_target</w:t>
+              <w:t>vvc_instance</w:t>
             </w:r>
             <w:proofErr w:type="spellEnd"/>
             <w:r>
@@ -15945,43 +15921,7 @@
                 <w:sz w:val="15"/>
                 <w:szCs w:val="15"/>
               </w:rPr>
-              <w:t>vvc_instance</w:t>
-            </w:r>
-            <w:proofErr w:type="spellEnd"/>
-            <w:r>
-              <w:rPr>
-                <w:rFonts w:cs="Helvetica"/>
-                <w:sz w:val="15"/>
-                <w:szCs w:val="15"/>
-              </w:rPr>
-              <w:t xml:space="preserve">, </w:t>
-            </w:r>
-            <w:proofErr w:type="spellStart"/>
-            <w:r>
-              <w:rPr>
-                <w:rFonts w:cs="Helvetica"/>
-                <w:sz w:val="15"/>
-                <w:szCs w:val="15"/>
-              </w:rPr>
               <w:t>vvc_channel</w:t>
-            </w:r>
-            <w:proofErr w:type="spellEnd"/>
-            <w:r>
-              <w:rPr>
-                <w:rFonts w:cs="Helvetica"/>
-                <w:sz w:val="15"/>
-                <w:szCs w:val="15"/>
-              </w:rPr>
-              <w:t xml:space="preserve">, </w:t>
-            </w:r>
-            <w:proofErr w:type="spellStart"/>
-            <w:r>
-              <w:rPr>
-                <w:rFonts w:cs="Helvetica"/>
-                <w:sz w:val="15"/>
-                <w:szCs w:val="15"/>
-              </w:rPr>
-              <w:t>msg</w:t>
             </w:r>
             <w:proofErr w:type="spellEnd"/>
             <w:r>
@@ -16566,34 +16506,34 @@
 <w:ftr xmlns:wpc="http://schemas.microsoft.com/office/word/2010/wordprocessingCanvas" xmlns:cx="http://schemas.microsoft.com/office/drawing/2014/chartex" xmlns:cx1="http://schemas.microsoft.com/office/drawing/2015/9/8/chartex" xmlns:cx2="http://schemas.microsoft.com/office/drawing/2015/10/21/chartex" xmlns:cx3="http://schemas.microsoft.com/office/drawing/2016/5/9/chartex" xmlns:cx4="http://schemas.microsoft.com/office/drawing/2016/5/10/chartex" xmlns:cx5="http://schemas.microsoft.com/office/drawing/2016/5/11/chartex" xmlns:cx6="http://schemas.microsoft.com/office/drawing/2016/5/12/chartex" xmlns:cx7="http://schemas.microsoft.com/office/drawing/2016/5/13/chartex" xmlns:cx8="http://schemas.microsoft.com/office/drawing/2016/5/14/chartex" xmlns:mc="http://schemas.openxmlformats.org/markup-compatibility/2006" xmlns:aink="http://schemas.microsoft.com/office/drawing/2016/ink" xmlns:am3d="http://schemas.microsoft.com/office/drawing/2017/model3d" xmlns:o="urn:schemas-microsoft-com:office:office" xmlns:r="http://schemas.openxmlformats.org/officeDocument/2006/relationships" xmlns:m="http://schemas.openxmlformats.org/officeDocument/2006/math" xmlns:v="urn:schemas-microsoft-com:vml" xmlns:wp14="http://schemas.microsoft.com/office/word/2010/wordprocessingDrawing" xmlns:wp="http://schemas.openxmlformats.org/drawingml/2006/wordprocessingDrawing" xmlns:w10="urn:schemas-microsoft-com:office:word" xmlns:w="http://schemas.openxmlformats.org/wordprocessingml/2006/main" xmlns:w14="http://schemas.microsoft.com/office/word/2010/wordml" xmlns:w15="http://schemas.microsoft.com/office/word/2012/wordml" xmlns:w16cid="http://schemas.microsoft.com/office/word/2016/wordml/cid" xmlns:w16se="http://schemas.microsoft.com/office/word/2015/wordml/symex" xmlns:wpg="http://schemas.microsoft.com/office/word/2010/wordprocessingGroup" xmlns:wpi="http://schemas.microsoft.com/office/word/2010/wordprocessingInk" xmlns:wne="http://schemas.microsoft.com/office/word/2006/wordml" xmlns:wps="http://schemas.microsoft.com/office/word/2010/wordprocessingShape" mc:Ignorable="w14 w15 w16se w16cid wp14">
   <w:p>
     <w:pPr>
-      <w:pStyle w:val="Bunntekst"/>
+      <w:pStyle w:val="Footer"/>
       <w:framePr w:wrap="none" w:vAnchor="text" w:hAnchor="margin" w:xAlign="right" w:y="1"/>
       <w:rPr>
-        <w:rStyle w:val="Sidetall"/>
+        <w:rStyle w:val="PageNumber"/>
       </w:rPr>
     </w:pPr>
     <w:r>
       <w:rPr>
-        <w:rStyle w:val="Sidetall"/>
+        <w:rStyle w:val="PageNumber"/>
       </w:rPr>
       <w:fldChar w:fldCharType="begin"/>
     </w:r>
     <w:r>
       <w:rPr>
-        <w:rStyle w:val="Sidetall"/>
+        <w:rStyle w:val="PageNumber"/>
       </w:rPr>
       <w:instrText xml:space="preserve">PAGE  </w:instrText>
     </w:r>
     <w:r>
       <w:rPr>
-        <w:rStyle w:val="Sidetall"/>
+        <w:rStyle w:val="PageNumber"/>
       </w:rPr>
       <w:fldChar w:fldCharType="end"/>
     </w:r>
   </w:p>
   <w:p>
     <w:pPr>
-      <w:pStyle w:val="Bunntekst"/>
+      <w:pStyle w:val="Footer"/>
       <w:ind w:right="360"/>
     </w:pPr>
   </w:p>
@@ -16604,10 +16544,10 @@
 <w:ftr xmlns:wpc="http://schemas.microsoft.com/office/word/2010/wordprocessingCanvas" xmlns:cx="http://schemas.microsoft.com/office/drawing/2014/chartex" xmlns:cx1="http://schemas.microsoft.com/office/drawing/2015/9/8/chartex" xmlns:cx2="http://schemas.microsoft.com/office/drawing/2015/10/21/chartex" xmlns:cx3="http://schemas.microsoft.com/office/drawing/2016/5/9/chartex" xmlns:cx4="http://schemas.microsoft.com/office/drawing/2016/5/10/chartex" xmlns:cx5="http://schemas.microsoft.com/office/drawing/2016/5/11/chartex" xmlns:cx6="http://schemas.microsoft.com/office/drawing/2016/5/12/chartex" xmlns:cx7="http://schemas.microsoft.com/office/drawing/2016/5/13/chartex" xmlns:cx8="http://schemas.microsoft.com/office/drawing/2016/5/14/chartex" xmlns:mc="http://schemas.openxmlformats.org/markup-compatibility/2006" xmlns:aink="http://schemas.microsoft.com/office/drawing/2016/ink" xmlns:am3d="http://schemas.microsoft.com/office/drawing/2017/model3d" xmlns:o="urn:schemas-microsoft-com:office:office" xmlns:r="http://schemas.openxmlformats.org/officeDocument/2006/relationships" xmlns:m="http://schemas.openxmlformats.org/officeDocument/2006/math" xmlns:v="urn:schemas-microsoft-com:vml" xmlns:wp14="http://schemas.microsoft.com/office/word/2010/wordprocessingDrawing" xmlns:wp="http://schemas.openxmlformats.org/drawingml/2006/wordprocessingDrawing" xmlns:w10="urn:schemas-microsoft-com:office:word" xmlns:w="http://schemas.openxmlformats.org/wordprocessingml/2006/main" xmlns:w14="http://schemas.microsoft.com/office/word/2010/wordml" xmlns:w15="http://schemas.microsoft.com/office/word/2012/wordml" xmlns:w16cid="http://schemas.microsoft.com/office/word/2016/wordml/cid" xmlns:w16se="http://schemas.microsoft.com/office/word/2015/wordml/symex" xmlns:wpg="http://schemas.microsoft.com/office/word/2010/wordprocessingGroup" xmlns:wpi="http://schemas.microsoft.com/office/word/2010/wordprocessingInk" xmlns:wne="http://schemas.microsoft.com/office/word/2006/wordml" xmlns:wps="http://schemas.microsoft.com/office/word/2010/wordprocessingShape" mc:Ignorable="w14 w15 w16se w16cid wp14">
   <w:p>
     <w:pPr>
-      <w:pStyle w:val="Bunntekst"/>
+      <w:pStyle w:val="Footer"/>
       <w:framePr w:wrap="none" w:vAnchor="text" w:hAnchor="margin" w:xAlign="right" w:y="1"/>
       <w:rPr>
-        <w:rStyle w:val="Sidetall"/>
+        <w:rStyle w:val="PageNumber"/>
         <w:rFonts w:ascii="Helvetica" w:hAnsi="Helvetica" w:cs="Helvetica"/>
         <w:color w:val="1381C4"/>
         <w:sz w:val="14"/>
@@ -16615,7 +16555,7 @@
     </w:pPr>
     <w:r>
       <w:rPr>
-        <w:rStyle w:val="Sidetall"/>
+        <w:rStyle w:val="PageNumber"/>
         <w:rFonts w:ascii="Helvetica" w:hAnsi="Helvetica" w:cs="Helvetica"/>
         <w:color w:val="1381C4"/>
         <w:sz w:val="14"/>
@@ -16624,7 +16564,7 @@
     </w:r>
     <w:r>
       <w:rPr>
-        <w:rStyle w:val="Sidetall"/>
+        <w:rStyle w:val="PageNumber"/>
         <w:rFonts w:ascii="Helvetica" w:hAnsi="Helvetica" w:cs="Helvetica"/>
         <w:color w:val="1381C4"/>
         <w:sz w:val="14"/>
@@ -16633,7 +16573,7 @@
     </w:r>
     <w:r>
       <w:rPr>
-        <w:rStyle w:val="Sidetall"/>
+        <w:rStyle w:val="PageNumber"/>
         <w:rFonts w:ascii="Helvetica" w:hAnsi="Helvetica" w:cs="Helvetica"/>
         <w:color w:val="1381C4"/>
         <w:sz w:val="14"/>
@@ -16642,7 +16582,7 @@
     </w:r>
     <w:r>
       <w:rPr>
-        <w:rStyle w:val="Sidetall"/>
+        <w:rStyle w:val="PageNumber"/>
         <w:rFonts w:cs="Helvetica"/>
         <w:color w:val="1381C4"/>
         <w:sz w:val="14"/>
@@ -16651,7 +16591,7 @@
     </w:r>
     <w:r>
       <w:rPr>
-        <w:rStyle w:val="Sidetall"/>
+        <w:rStyle w:val="PageNumber"/>
         <w:rFonts w:ascii="Helvetica" w:hAnsi="Helvetica" w:cs="Helvetica"/>
         <w:color w:val="1381C4"/>
         <w:sz w:val="14"/>
@@ -16660,7 +16600,7 @@
     </w:r>
     <w:r>
       <w:rPr>
-        <w:rStyle w:val="Sidetall"/>
+        <w:rStyle w:val="PageNumber"/>
         <w:rFonts w:ascii="Helvetica" w:hAnsi="Helvetica" w:cs="Helvetica"/>
         <w:color w:val="1381C4"/>
         <w:sz w:val="14"/>
@@ -16669,7 +16609,7 @@
     </w:r>
     <w:r>
       <w:rPr>
-        <w:rStyle w:val="Sidetall"/>
+        <w:rStyle w:val="PageNumber"/>
         <w:rFonts w:ascii="Helvetica" w:hAnsi="Helvetica" w:cs="Helvetica"/>
         <w:color w:val="1381C4"/>
         <w:sz w:val="14"/>
@@ -16678,7 +16618,7 @@
     </w:r>
     <w:r>
       <w:rPr>
-        <w:rStyle w:val="Sidetall"/>
+        <w:rStyle w:val="PageNumber"/>
         <w:rFonts w:ascii="Helvetica" w:hAnsi="Helvetica" w:cs="Helvetica"/>
         <w:color w:val="1381C4"/>
         <w:sz w:val="14"/>
@@ -16687,7 +16627,7 @@
     </w:r>
     <w:r>
       <w:rPr>
-        <w:rStyle w:val="Sidetall"/>
+        <w:rStyle w:val="PageNumber"/>
         <w:rFonts w:ascii="Helvetica" w:hAnsi="Helvetica" w:cs="Helvetica"/>
         <w:color w:val="1381C4"/>
         <w:sz w:val="14"/>
@@ -16696,7 +16636,7 @@
     </w:r>
     <w:r>
       <w:rPr>
-        <w:rStyle w:val="Sidetall"/>
+        <w:rStyle w:val="PageNumber"/>
         <w:rFonts w:cs="Helvetica"/>
         <w:color w:val="1381C4"/>
         <w:sz w:val="14"/>
@@ -16705,7 +16645,7 @@
     </w:r>
     <w:r>
       <w:rPr>
-        <w:rStyle w:val="Sidetall"/>
+        <w:rStyle w:val="PageNumber"/>
         <w:rFonts w:ascii="Helvetica" w:hAnsi="Helvetica" w:cs="Helvetica"/>
         <w:color w:val="1381C4"/>
         <w:sz w:val="14"/>
@@ -16714,7 +16654,7 @@
     </w:r>
     <w:r>
       <w:rPr>
-        <w:rStyle w:val="Sidetall"/>
+        <w:rStyle w:val="PageNumber"/>
         <w:rFonts w:ascii="Helvetica" w:hAnsi="Helvetica" w:cs="Helvetica"/>
         <w:color w:val="1381C4"/>
         <w:sz w:val="14"/>
@@ -16750,7 +16690,7 @@
         </w:tcPr>
         <w:p>
           <w:pPr>
-            <w:pStyle w:val="Bunntekst"/>
+            <w:pStyle w:val="Footer"/>
             <w:tabs>
               <w:tab w:val="clear" w:pos="4153"/>
               <w:tab w:val="clear" w:pos="8306"/>
@@ -16764,8 +16704,6 @@
               <w:lang w:val="sq-AL"/>
             </w:rPr>
           </w:pPr>
-          <w:bookmarkStart w:id="11" w:name="_GoBack"/>
-          <w:bookmarkEnd w:id="11"/>
           <w:r>
             <w:rPr>
               <w:rFonts w:ascii="Helvetica" w:hAnsi="Helvetica" w:cs="Arial"/>
@@ -16814,7 +16752,7 @@
         </w:tcPr>
         <w:p>
           <w:pPr>
-            <w:pStyle w:val="Bunntekst"/>
+            <w:pStyle w:val="Footer"/>
             <w:tabs>
               <w:tab w:val="clear" w:pos="4153"/>
               <w:tab w:val="clear" w:pos="8306"/>
@@ -16881,7 +16819,7 @@
               <w:sz w:val="14"/>
               <w:lang w:val="en-US"/>
             </w:rPr>
-            <w:t>2019-04-30</w:t>
+            <w:t>2019-05-08</w:t>
           </w:r>
           <w:r>
             <w:rPr>
@@ -16901,7 +16839,7 @@
         </w:tcPr>
         <w:p>
           <w:pPr>
-            <w:pStyle w:val="Bunntekst"/>
+            <w:pStyle w:val="Footer"/>
             <w:tabs>
               <w:tab w:val="clear" w:pos="4153"/>
               <w:tab w:val="clear" w:pos="8306"/>
@@ -16917,7 +16855,7 @@
           <w:hyperlink r:id="rId1" w:history="1">
             <w:r>
               <w:rPr>
-                <w:rStyle w:val="Hyperkobling"/>
+                <w:rStyle w:val="Hyperlink"/>
                 <w:rFonts w:cs="Arial"/>
                 <w:color w:val="1381C4"/>
                 <w:sz w:val="14"/>
@@ -16947,7 +16885,7 @@
           </w:r>
           <w:r>
             <w:rPr>
-              <w:rStyle w:val="Hyperkobling"/>
+              <w:rStyle w:val="Hyperlink"/>
               <w:rFonts w:cs="Arial"/>
               <w:color w:val="1381C4"/>
               <w:sz w:val="14"/>
@@ -16964,7 +16902,7 @@
         </w:tcPr>
         <w:p>
           <w:pPr>
-            <w:pStyle w:val="Bunntekst"/>
+            <w:pStyle w:val="Footer"/>
             <w:tabs>
               <w:tab w:val="clear" w:pos="4153"/>
               <w:tab w:val="clear" w:pos="8306"/>
@@ -16984,7 +16922,7 @@
   </w:tbl>
   <w:p>
     <w:pPr>
-      <w:pStyle w:val="Bunntekst"/>
+      <w:pStyle w:val="Footer"/>
       <w:rPr>
         <w:lang w:val="sq-AL"/>
       </w:rPr>
@@ -17079,19 +17017,8 @@
                               <w:szCs w:val="32"/>
                               <w:lang w:val="nb-NO" w:eastAsia="nb-NO"/>
                             </w:rPr>
-                            <w:t xml:space="preserve">VHDL 2008 </w:t>
+                            <w:t>VHDL 2008 only</w:t>
                           </w:r>
-                          <w:proofErr w:type="spellStart"/>
-                          <w:r>
-                            <w:rPr>
-                              <w:rFonts w:cs="Helvetica"/>
-                              <w:color w:val="000000" w:themeColor="text1"/>
-                              <w:szCs w:val="32"/>
-                              <w:lang w:val="nb-NO" w:eastAsia="nb-NO"/>
-                            </w:rPr>
-                            <w:t>only</w:t>
-                          </w:r>
-                          <w:proofErr w:type="spellEnd"/>
                         </w:p>
                       </w:txbxContent>
                     </wps:txbx>
@@ -17139,19 +17066,8 @@
                         <w:szCs w:val="32"/>
                         <w:lang w:val="nb-NO" w:eastAsia="nb-NO"/>
                       </w:rPr>
-                      <w:t xml:space="preserve">VHDL 2008 </w:t>
+                      <w:t>VHDL 2008 only</w:t>
                     </w:r>
-                    <w:proofErr w:type="spellStart"/>
-                    <w:r>
-                      <w:rPr>
-                        <w:rFonts w:cs="Helvetica"/>
-                        <w:color w:val="000000" w:themeColor="text1"/>
-                        <w:szCs w:val="32"/>
-                        <w:lang w:val="nb-NO" w:eastAsia="nb-NO"/>
-                      </w:rPr>
-                      <w:t>only</w:t>
-                    </w:r>
-                    <w:proofErr w:type="spellEnd"/>
                   </w:p>
                 </w:txbxContent>
               </v:textbox>
@@ -17197,27 +17113,7 @@
         <w:sz w:val="14"/>
         <w:szCs w:val="16"/>
       </w:rPr>
-      <w:t xml:space="preserve">2017 by </w:t>
-    </w:r>
-    <w:proofErr w:type="spellStart"/>
-    <w:r>
-      <w:rPr>
-        <w:iCs/>
-        <w:color w:val="000000" w:themeColor="text1"/>
-        <w:sz w:val="14"/>
-        <w:szCs w:val="16"/>
-      </w:rPr>
-      <w:t>Bitvis</w:t>
-    </w:r>
-    <w:proofErr w:type="spellEnd"/>
-    <w:r>
-      <w:rPr>
-        <w:iCs/>
-        <w:color w:val="000000" w:themeColor="text1"/>
-        <w:sz w:val="14"/>
-        <w:szCs w:val="16"/>
-      </w:rPr>
-      <w:t xml:space="preserve"> AS. </w:t>
+      <w:t xml:space="preserve">2017 by Bitvis AS. </w:t>
     </w:r>
     <w:r>
       <w:rPr>
@@ -17231,7 +17127,7 @@
   </w:p>
   <w:p>
     <w:pPr>
-      <w:pStyle w:val="Bunntekst"/>
+      <w:pStyle w:val="Footer"/>
     </w:pPr>
   </w:p>
 </w:ftr>
@@ -17280,7 +17176,7 @@
 <w:hdr xmlns:wpc="http://schemas.microsoft.com/office/word/2010/wordprocessingCanvas" xmlns:cx="http://schemas.microsoft.com/office/drawing/2014/chartex" xmlns:cx1="http://schemas.microsoft.com/office/drawing/2015/9/8/chartex" xmlns:cx2="http://schemas.microsoft.com/office/drawing/2015/10/21/chartex" xmlns:cx3="http://schemas.microsoft.com/office/drawing/2016/5/9/chartex" xmlns:cx4="http://schemas.microsoft.com/office/drawing/2016/5/10/chartex" xmlns:cx5="http://schemas.microsoft.com/office/drawing/2016/5/11/chartex" xmlns:cx6="http://schemas.microsoft.com/office/drawing/2016/5/12/chartex" xmlns:cx7="http://schemas.microsoft.com/office/drawing/2016/5/13/chartex" xmlns:cx8="http://schemas.microsoft.com/office/drawing/2016/5/14/chartex" xmlns:mc="http://schemas.openxmlformats.org/markup-compatibility/2006" xmlns:aink="http://schemas.microsoft.com/office/drawing/2016/ink" xmlns:am3d="http://schemas.microsoft.com/office/drawing/2017/model3d" xmlns:o="urn:schemas-microsoft-com:office:office" xmlns:r="http://schemas.openxmlformats.org/officeDocument/2006/relationships" xmlns:m="http://schemas.openxmlformats.org/officeDocument/2006/math" xmlns:v="urn:schemas-microsoft-com:vml" xmlns:wp14="http://schemas.microsoft.com/office/word/2010/wordprocessingDrawing" xmlns:wp="http://schemas.openxmlformats.org/drawingml/2006/wordprocessingDrawing" xmlns:w10="urn:schemas-microsoft-com:office:word" xmlns:w="http://schemas.openxmlformats.org/wordprocessingml/2006/main" xmlns:w14="http://schemas.microsoft.com/office/word/2010/wordml" xmlns:w15="http://schemas.microsoft.com/office/word/2012/wordml" xmlns:w16cid="http://schemas.microsoft.com/office/word/2016/wordml/cid" xmlns:w16se="http://schemas.microsoft.com/office/word/2015/wordml/symex" xmlns:wpg="http://schemas.microsoft.com/office/word/2010/wordprocessingGroup" xmlns:wpi="http://schemas.microsoft.com/office/word/2010/wordprocessingInk" xmlns:wne="http://schemas.microsoft.com/office/word/2006/wordml" xmlns:wps="http://schemas.microsoft.com/office/word/2010/wordprocessingShape" mc:Ignorable="w14 w15 w16se w16cid wp14">
   <w:p>
     <w:pPr>
-      <w:pStyle w:val="Topptekst"/>
+      <w:pStyle w:val="Header"/>
     </w:pPr>
   </w:p>
 </w:hdr>
@@ -17290,7 +17186,7 @@
 <w:hdr xmlns:wpc="http://schemas.microsoft.com/office/word/2010/wordprocessingCanvas" xmlns:cx="http://schemas.microsoft.com/office/drawing/2014/chartex" xmlns:cx1="http://schemas.microsoft.com/office/drawing/2015/9/8/chartex" xmlns:cx2="http://schemas.microsoft.com/office/drawing/2015/10/21/chartex" xmlns:cx3="http://schemas.microsoft.com/office/drawing/2016/5/9/chartex" xmlns:cx4="http://schemas.microsoft.com/office/drawing/2016/5/10/chartex" xmlns:cx5="http://schemas.microsoft.com/office/drawing/2016/5/11/chartex" xmlns:cx6="http://schemas.microsoft.com/office/drawing/2016/5/12/chartex" xmlns:cx7="http://schemas.microsoft.com/office/drawing/2016/5/13/chartex" xmlns:cx8="http://schemas.microsoft.com/office/drawing/2016/5/14/chartex" xmlns:mc="http://schemas.openxmlformats.org/markup-compatibility/2006" xmlns:aink="http://schemas.microsoft.com/office/drawing/2016/ink" xmlns:am3d="http://schemas.microsoft.com/office/drawing/2017/model3d" xmlns:o="urn:schemas-microsoft-com:office:office" xmlns:r="http://schemas.openxmlformats.org/officeDocument/2006/relationships" xmlns:m="http://schemas.openxmlformats.org/officeDocument/2006/math" xmlns:v="urn:schemas-microsoft-com:vml" xmlns:wp14="http://schemas.microsoft.com/office/word/2010/wordprocessingDrawing" xmlns:wp="http://schemas.openxmlformats.org/drawingml/2006/wordprocessingDrawing" xmlns:w10="urn:schemas-microsoft-com:office:word" xmlns:w="http://schemas.openxmlformats.org/wordprocessingml/2006/main" xmlns:w14="http://schemas.microsoft.com/office/word/2010/wordml" xmlns:w15="http://schemas.microsoft.com/office/word/2012/wordml" xmlns:w16cid="http://schemas.microsoft.com/office/word/2016/wordml/cid" xmlns:w16se="http://schemas.microsoft.com/office/word/2015/wordml/symex" xmlns:wpg="http://schemas.microsoft.com/office/word/2010/wordprocessingGroup" xmlns:wpi="http://schemas.microsoft.com/office/word/2010/wordprocessingInk" xmlns:wne="http://schemas.microsoft.com/office/word/2006/wordml" xmlns:wps="http://schemas.microsoft.com/office/word/2010/wordprocessingShape" mc:Ignorable="w14 w15 w16se w16cid wp14">
   <w:p>
     <w:pPr>
-      <w:pStyle w:val="Topptekst"/>
+      <w:pStyle w:val="Header"/>
       <w:jc w:val="right"/>
     </w:pPr>
     <w:r>
@@ -17357,7 +17253,7 @@
 <w:hdr xmlns:wpc="http://schemas.microsoft.com/office/word/2010/wordprocessingCanvas" xmlns:cx="http://schemas.microsoft.com/office/drawing/2014/chartex" xmlns:cx1="http://schemas.microsoft.com/office/drawing/2015/9/8/chartex" xmlns:cx2="http://schemas.microsoft.com/office/drawing/2015/10/21/chartex" xmlns:cx3="http://schemas.microsoft.com/office/drawing/2016/5/9/chartex" xmlns:cx4="http://schemas.microsoft.com/office/drawing/2016/5/10/chartex" xmlns:cx5="http://schemas.microsoft.com/office/drawing/2016/5/11/chartex" xmlns:cx6="http://schemas.microsoft.com/office/drawing/2016/5/12/chartex" xmlns:cx7="http://schemas.microsoft.com/office/drawing/2016/5/13/chartex" xmlns:cx8="http://schemas.microsoft.com/office/drawing/2016/5/14/chartex" xmlns:mc="http://schemas.openxmlformats.org/markup-compatibility/2006" xmlns:aink="http://schemas.microsoft.com/office/drawing/2016/ink" xmlns:am3d="http://schemas.microsoft.com/office/drawing/2017/model3d" xmlns:o="urn:schemas-microsoft-com:office:office" xmlns:r="http://schemas.openxmlformats.org/officeDocument/2006/relationships" xmlns:m="http://schemas.openxmlformats.org/officeDocument/2006/math" xmlns:v="urn:schemas-microsoft-com:vml" xmlns:wp14="http://schemas.microsoft.com/office/word/2010/wordprocessingDrawing" xmlns:wp="http://schemas.openxmlformats.org/drawingml/2006/wordprocessingDrawing" xmlns:w10="urn:schemas-microsoft-com:office:word" xmlns:w="http://schemas.openxmlformats.org/wordprocessingml/2006/main" xmlns:w14="http://schemas.microsoft.com/office/word/2010/wordml" xmlns:w15="http://schemas.microsoft.com/office/word/2012/wordml" xmlns:w16cid="http://schemas.microsoft.com/office/word/2016/wordml/cid" xmlns:w16se="http://schemas.microsoft.com/office/word/2015/wordml/symex" xmlns:wpg="http://schemas.microsoft.com/office/word/2010/wordprocessingGroup" xmlns:wpi="http://schemas.microsoft.com/office/word/2010/wordprocessingInk" xmlns:wne="http://schemas.microsoft.com/office/word/2006/wordml" xmlns:wps="http://schemas.microsoft.com/office/word/2010/wordprocessingShape" mc:Ignorable="w14 w15 w16se w16cid wp14">
   <w:p>
     <w:pPr>
-      <w:pStyle w:val="Topptekst"/>
+      <w:pStyle w:val="Header"/>
       <w:jc w:val="right"/>
     </w:pPr>
     <w:r>
@@ -17430,7 +17326,7 @@
     <w:lvl w:ilvl="0">
       <w:start w:val="1"/>
       <w:numFmt w:val="decimal"/>
-      <w:pStyle w:val="Nummerertliste"/>
+      <w:pStyle w:val="ListNumber"/>
       <w:lvlText w:val="%1."/>
       <w:lvlJc w:val="left"/>
       <w:pPr>
@@ -22046,7 +21942,7 @@
     <w:lvl w:ilvl="0">
       <w:start w:val="1"/>
       <w:numFmt w:val="decimal"/>
-      <w:pStyle w:val="Overskrift1"/>
+      <w:pStyle w:val="Heading1"/>
       <w:lvlText w:val="%1"/>
       <w:lvlJc w:val="left"/>
       <w:pPr>
@@ -22059,7 +21955,7 @@
     <w:lvl w:ilvl="1">
       <w:start w:val="1"/>
       <w:numFmt w:val="decimal"/>
-      <w:pStyle w:val="Overskrift2"/>
+      <w:pStyle w:val="Heading2"/>
       <w:lvlText w:val="%1.%2"/>
       <w:lvlJc w:val="left"/>
       <w:pPr>
@@ -22072,7 +21968,7 @@
     <w:lvl w:ilvl="2">
       <w:start w:val="1"/>
       <w:numFmt w:val="decimal"/>
-      <w:pStyle w:val="Overskrift3"/>
+      <w:pStyle w:val="Heading3"/>
       <w:lvlText w:val="%1.%2.%3"/>
       <w:lvlJc w:val="left"/>
       <w:pPr>
@@ -22085,7 +21981,7 @@
     <w:lvl w:ilvl="3">
       <w:start w:val="1"/>
       <w:numFmt w:val="decimal"/>
-      <w:pStyle w:val="Overskrift4"/>
+      <w:pStyle w:val="Heading4"/>
       <w:lvlText w:val="%1.%2.%3.%4"/>
       <w:lvlJc w:val="left"/>
       <w:pPr>
@@ -22098,7 +21994,7 @@
     <w:lvl w:ilvl="4">
       <w:start w:val="1"/>
       <w:numFmt w:val="decimal"/>
-      <w:pStyle w:val="Overskrift5"/>
+      <w:pStyle w:val="Heading5"/>
       <w:lvlText w:val="%1.%2.%3.%4.%5"/>
       <w:lvlJc w:val="left"/>
       <w:pPr>
@@ -22111,7 +22007,7 @@
     <w:lvl w:ilvl="5">
       <w:start w:val="1"/>
       <w:numFmt w:val="decimal"/>
-      <w:pStyle w:val="Overskrift6"/>
+      <w:pStyle w:val="Heading6"/>
       <w:lvlText w:val="%1.%2.%3.%4.%5.%6"/>
       <w:lvlJc w:val="left"/>
       <w:pPr>
@@ -22124,7 +22020,7 @@
     <w:lvl w:ilvl="6">
       <w:start w:val="1"/>
       <w:numFmt w:val="decimal"/>
-      <w:pStyle w:val="Overskrift7"/>
+      <w:pStyle w:val="Heading7"/>
       <w:lvlText w:val="%1.%2.%3.%4.%5.%6.%7"/>
       <w:lvlJc w:val="left"/>
       <w:pPr>
@@ -22137,7 +22033,7 @@
     <w:lvl w:ilvl="7">
       <w:start w:val="1"/>
       <w:numFmt w:val="decimal"/>
-      <w:pStyle w:val="Overskrift8"/>
+      <w:pStyle w:val="Heading8"/>
       <w:lvlText w:val="%1.%2.%3.%4.%5.%6.%7.%8"/>
       <w:lvlJc w:val="left"/>
       <w:pPr>
@@ -22150,7 +22046,7 @@
     <w:lvl w:ilvl="8">
       <w:start w:val="1"/>
       <w:numFmt w:val="decimal"/>
-      <w:pStyle w:val="Overskrift9"/>
+      <w:pStyle w:val="Heading9"/>
       <w:lvlText w:val="%1.%2.%3.%4.%5.%6.%7.%8.%9"/>
       <w:lvlJc w:val="left"/>
       <w:pPr>
@@ -22724,7 +22620,7 @@
     </w:rPrDefault>
     <w:pPrDefault/>
   </w:docDefaults>
-  <w:latentStyles w:defLockedState="0" w:defUIPriority="0" w:defSemiHidden="0" w:defUnhideWhenUsed="0" w:defQFormat="0" w:count="375">
+  <w:latentStyles w:defLockedState="0" w:defUIPriority="0" w:defSemiHidden="0" w:defUnhideWhenUsed="0" w:defQFormat="0" w:count="376">
     <w:lsdException w:name="Normal" w:qFormat="1"/>
     <w:lsdException w:name="heading 1" w:qFormat="1"/>
     <w:lsdException w:name="heading 2" w:qFormat="1"/>
@@ -23094,6 +22990,7 @@
     <w:lsdException w:name="Smart Hyperlink" w:semiHidden="1" w:uiPriority="99" w:unhideWhenUsed="1"/>
     <w:lsdException w:name="Hashtag" w:semiHidden="1" w:uiPriority="99" w:unhideWhenUsed="1"/>
     <w:lsdException w:name="Unresolved Mention" w:semiHidden="1" w:uiPriority="99" w:unhideWhenUsed="1"/>
+    <w:lsdException w:name="Smart Link" w:semiHidden="1" w:uiPriority="99" w:unhideWhenUsed="1"/>
   </w:latentStyles>
   <w:style w:type="paragraph" w:default="1" w:styleId="Normal">
     <w:name w:val="Normal"/>
@@ -23105,7 +23002,7 @@
       <w:lang w:val="en-GB" w:eastAsia="en-US"/>
     </w:rPr>
   </w:style>
-  <w:style w:type="paragraph" w:styleId="Overskrift1">
+  <w:style w:type="paragraph" w:styleId="Heading1">
     <w:name w:val="heading 1"/>
     <w:basedOn w:val="Normal"/>
     <w:next w:val="Normal"/>
@@ -23125,7 +23022,7 @@
       <w:sz w:val="24"/>
     </w:rPr>
   </w:style>
-  <w:style w:type="paragraph" w:styleId="Overskrift2">
+  <w:style w:type="paragraph" w:styleId="Heading2">
     <w:name w:val="heading 2"/>
     <w:basedOn w:val="Normal"/>
     <w:next w:val="Normal"/>
@@ -23146,7 +23043,7 @@
       <w:sz w:val="22"/>
     </w:rPr>
   </w:style>
-  <w:style w:type="paragraph" w:styleId="Overskrift3">
+  <w:style w:type="paragraph" w:styleId="Heading3">
     <w:name w:val="heading 3"/>
     <w:basedOn w:val="Normal"/>
     <w:next w:val="Normal"/>
@@ -23165,7 +23062,7 @@
       <w:b/>
     </w:rPr>
   </w:style>
-  <w:style w:type="paragraph" w:styleId="Overskrift4">
+  <w:style w:type="paragraph" w:styleId="Heading4">
     <w:name w:val="heading 4"/>
     <w:basedOn w:val="Normal"/>
     <w:next w:val="Normal"/>
@@ -23185,7 +23082,7 @@
       <w:lang w:val="sq-AL"/>
     </w:rPr>
   </w:style>
-  <w:style w:type="paragraph" w:styleId="Overskrift5">
+  <w:style w:type="paragraph" w:styleId="Heading5">
     <w:name w:val="heading 5"/>
     <w:basedOn w:val="Normal"/>
     <w:next w:val="Normal"/>
@@ -23205,7 +23102,7 @@
       <w:sz w:val="22"/>
     </w:rPr>
   </w:style>
-  <w:style w:type="paragraph" w:styleId="Overskrift6">
+  <w:style w:type="paragraph" w:styleId="Heading6">
     <w:name w:val="heading 6"/>
     <w:basedOn w:val="Normal"/>
     <w:next w:val="Normal"/>
@@ -23225,7 +23122,7 @@
       <w:sz w:val="22"/>
     </w:rPr>
   </w:style>
-  <w:style w:type="paragraph" w:styleId="Overskrift7">
+  <w:style w:type="paragraph" w:styleId="Heading7">
     <w:name w:val="heading 7"/>
     <w:basedOn w:val="Normal"/>
     <w:next w:val="Normal"/>
@@ -23243,7 +23140,7 @@
       <w:i/>
     </w:rPr>
   </w:style>
-  <w:style w:type="paragraph" w:styleId="Overskrift8">
+  <w:style w:type="paragraph" w:styleId="Heading8">
     <w:name w:val="heading 8"/>
     <w:basedOn w:val="Normal"/>
     <w:next w:val="Normal"/>
@@ -23261,7 +23158,7 @@
       <w:i/>
     </w:rPr>
   </w:style>
-  <w:style w:type="paragraph" w:styleId="Overskrift9">
+  <w:style w:type="paragraph" w:styleId="Heading9">
     <w:name w:val="heading 9"/>
     <w:basedOn w:val="Normal"/>
     <w:next w:val="Normal"/>
@@ -23279,13 +23176,13 @@
       <w:i/>
     </w:rPr>
   </w:style>
-  <w:style w:type="character" w:default="1" w:styleId="Standardskriftforavsnitt">
+  <w:style w:type="character" w:default="1" w:styleId="DefaultParagraphFont">
     <w:name w:val="Default Paragraph Font"/>
     <w:uiPriority w:val="1"/>
     <w:semiHidden/>
     <w:unhideWhenUsed/>
   </w:style>
-  <w:style w:type="table" w:default="1" w:styleId="Vanligtabell">
+  <w:style w:type="table" w:default="1" w:styleId="TableNormal">
     <w:name w:val="Normal Table"/>
     <w:uiPriority w:val="99"/>
     <w:semiHidden/>
@@ -23300,13 +23197,13 @@
       </w:tblCellMar>
     </w:tblPr>
   </w:style>
-  <w:style w:type="numbering" w:default="1" w:styleId="Ingenliste">
+  <w:style w:type="numbering" w:default="1" w:styleId="NoList">
     <w:name w:val="No List"/>
     <w:uiPriority w:val="99"/>
     <w:semiHidden/>
     <w:unhideWhenUsed/>
   </w:style>
-  <w:style w:type="paragraph" w:styleId="Topptekst">
+  <w:style w:type="paragraph" w:styleId="Header">
     <w:name w:val="header"/>
     <w:basedOn w:val="Normal"/>
     <w:pPr>
@@ -23316,10 +23213,10 @@
       </w:tabs>
     </w:pPr>
   </w:style>
-  <w:style w:type="paragraph" w:styleId="Bunntekst">
+  <w:style w:type="paragraph" w:styleId="Footer">
     <w:name w:val="footer"/>
     <w:basedOn w:val="Normal"/>
-    <w:link w:val="BunntekstTegn"/>
+    <w:link w:val="FooterChar"/>
     <w:uiPriority w:val="99"/>
     <w:pPr>
       <w:tabs>
@@ -23332,7 +23229,7 @@
       <w:sz w:val="16"/>
     </w:rPr>
   </w:style>
-  <w:style w:type="paragraph" w:styleId="INNH1">
+  <w:style w:type="paragraph" w:styleId="TOC1">
     <w:name w:val="toc 1"/>
     <w:basedOn w:val="Normal"/>
     <w:next w:val="Normal"/>
@@ -23346,7 +23243,7 @@
       <w:sz w:val="20"/>
     </w:rPr>
   </w:style>
-  <w:style w:type="paragraph" w:styleId="INNH2">
+  <w:style w:type="paragraph" w:styleId="TOC2">
     <w:name w:val="toc 2"/>
     <w:basedOn w:val="Normal"/>
     <w:next w:val="Normal"/>
@@ -23359,7 +23256,7 @@
       <w:sz w:val="20"/>
     </w:rPr>
   </w:style>
-  <w:style w:type="paragraph" w:styleId="INNH3">
+  <w:style w:type="paragraph" w:styleId="TOC3">
     <w:name w:val="toc 3"/>
     <w:basedOn w:val="Normal"/>
     <w:next w:val="Normal"/>
@@ -23372,7 +23269,7 @@
       <w:sz w:val="20"/>
     </w:rPr>
   </w:style>
-  <w:style w:type="paragraph" w:styleId="INNH4">
+  <w:style w:type="paragraph" w:styleId="TOC4">
     <w:name w:val="toc 4"/>
     <w:basedOn w:val="Normal"/>
     <w:next w:val="Normal"/>
@@ -23381,7 +23278,7 @@
       <w:ind w:left="720"/>
     </w:pPr>
   </w:style>
-  <w:style w:type="paragraph" w:styleId="INNH5">
+  <w:style w:type="paragraph" w:styleId="TOC5">
     <w:name w:val="toc 5"/>
     <w:basedOn w:val="Normal"/>
     <w:next w:val="Normal"/>
@@ -23390,7 +23287,7 @@
       <w:ind w:left="960"/>
     </w:pPr>
   </w:style>
-  <w:style w:type="paragraph" w:styleId="INNH6">
+  <w:style w:type="paragraph" w:styleId="TOC6">
     <w:name w:val="toc 6"/>
     <w:basedOn w:val="Normal"/>
     <w:next w:val="Normal"/>
@@ -23399,7 +23296,7 @@
       <w:ind w:left="1200"/>
     </w:pPr>
   </w:style>
-  <w:style w:type="paragraph" w:styleId="INNH7">
+  <w:style w:type="paragraph" w:styleId="TOC7">
     <w:name w:val="toc 7"/>
     <w:basedOn w:val="Normal"/>
     <w:next w:val="Normal"/>
@@ -23408,7 +23305,7 @@
       <w:ind w:left="1440"/>
     </w:pPr>
   </w:style>
-  <w:style w:type="paragraph" w:styleId="INNH8">
+  <w:style w:type="paragraph" w:styleId="TOC8">
     <w:name w:val="toc 8"/>
     <w:basedOn w:val="Normal"/>
     <w:next w:val="Normal"/>
@@ -23417,7 +23314,7 @@
       <w:ind w:left="1680"/>
     </w:pPr>
   </w:style>
-  <w:style w:type="paragraph" w:styleId="INNH9">
+  <w:style w:type="paragraph" w:styleId="TOC9">
     <w:name w:val="toc 9"/>
     <w:basedOn w:val="Normal"/>
     <w:next w:val="Normal"/>
@@ -23426,7 +23323,7 @@
       <w:ind w:left="1920"/>
     </w:pPr>
   </w:style>
-  <w:style w:type="paragraph" w:styleId="Indeks1">
+  <w:style w:type="paragraph" w:styleId="Index1">
     <w:name w:val="index 1"/>
     <w:basedOn w:val="Normal"/>
     <w:next w:val="Normal"/>
@@ -23441,7 +23338,7 @@
       <w:b/>
     </w:rPr>
   </w:style>
-  <w:style w:type="paragraph" w:styleId="Indeks3">
+  <w:style w:type="paragraph" w:styleId="Index3">
     <w:name w:val="index 3"/>
     <w:basedOn w:val="Normal"/>
     <w:next w:val="Normal"/>
@@ -23453,7 +23350,7 @@
       <w:ind w:left="600" w:hanging="200"/>
     </w:pPr>
   </w:style>
-  <w:style w:type="paragraph" w:styleId="Bildetekst">
+  <w:style w:type="paragraph" w:styleId="Caption">
     <w:name w:val="caption"/>
     <w:basedOn w:val="Normal"/>
     <w:next w:val="Normal"/>
@@ -23465,14 +23362,14 @@
       <w:i/>
     </w:rPr>
   </w:style>
-  <w:style w:type="character" w:styleId="Fotnotereferanse">
+  <w:style w:type="character" w:styleId="FootnoteReference">
     <w:name w:val="footnote reference"/>
     <w:semiHidden/>
     <w:rPr>
       <w:vertAlign w:val="superscript"/>
     </w:rPr>
   </w:style>
-  <w:style w:type="paragraph" w:styleId="Fotnotetekst">
+  <w:style w:type="paragraph" w:styleId="FootnoteText">
     <w:name w:val="footnote text"/>
     <w:basedOn w:val="Normal"/>
     <w:semiHidden/>
@@ -23483,23 +23380,23 @@
       <w:sz w:val="20"/>
     </w:rPr>
   </w:style>
-  <w:style w:type="character" w:styleId="Merknadsreferanse">
+  <w:style w:type="character" w:styleId="CommentReference">
     <w:name w:val="annotation reference"/>
     <w:semiHidden/>
     <w:rPr>
       <w:sz w:val="16"/>
     </w:rPr>
   </w:style>
-  <w:style w:type="paragraph" w:styleId="Merknadstekst">
+  <w:style w:type="paragraph" w:styleId="CommentText">
     <w:name w:val="annotation text"/>
     <w:basedOn w:val="Normal"/>
-    <w:link w:val="MerknadstekstTegn"/>
+    <w:link w:val="CommentTextChar"/>
     <w:semiHidden/>
     <w:rPr>
       <w:sz w:val="20"/>
     </w:rPr>
   </w:style>
-  <w:style w:type="character" w:styleId="Hyperkobling">
+  <w:style w:type="character" w:styleId="Hyperlink">
     <w:name w:val="Hyperlink"/>
     <w:rsid w:val="007226D8"/>
     <w:rPr>
@@ -23510,7 +23407,7 @@
       <w:u w:val="none"/>
     </w:rPr>
   </w:style>
-  <w:style w:type="character" w:styleId="Fulgthyperkobling">
+  <w:style w:type="character" w:styleId="FollowedHyperlink">
     <w:name w:val="FollowedHyperlink"/>
     <w:rsid w:val="007226D8"/>
     <w:rPr>
@@ -23532,7 +23429,7 @@
   </w:style>
   <w:style w:type="paragraph" w:customStyle="1" w:styleId="Appendix">
     <w:name w:val="Appendix"/>
-    <w:basedOn w:val="Overskrift1"/>
+    <w:basedOn w:val="Heading1"/>
     <w:pPr>
       <w:keepNext/>
       <w:numPr>
@@ -23558,7 +23455,7 @@
       <w:lang w:val="en-US"/>
     </w:rPr>
   </w:style>
-  <w:style w:type="paragraph" w:styleId="Dokumentkart">
+  <w:style w:type="paragraph" w:styleId="DocumentMap">
     <w:name w:val="Document Map"/>
     <w:basedOn w:val="Normal"/>
     <w:semiHidden/>
@@ -23581,9 +23478,9 @@
       <w:sz w:val="20"/>
     </w:rPr>
   </w:style>
-  <w:style w:type="table" w:styleId="Tabellrutenett">
+  <w:style w:type="table" w:styleId="TableGrid">
     <w:name w:val="Table Grid"/>
-    <w:basedOn w:val="Vanligtabell"/>
+    <w:basedOn w:val="TableNormal"/>
     <w:uiPriority w:val="59"/>
     <w:rsid w:val="00FB38FA"/>
     <w:tblPr>
@@ -23608,7 +23505,7 @@
       <w:sz w:val="20"/>
     </w:rPr>
   </w:style>
-  <w:style w:type="character" w:styleId="Utheving">
+  <w:style w:type="character" w:styleId="Emphasis">
     <w:name w:val="Emphasis"/>
     <w:qFormat/>
     <w:rsid w:val="00376949"/>
@@ -23619,7 +23516,7 @@
   </w:style>
   <w:style w:type="paragraph" w:customStyle="1" w:styleId="Style1">
     <w:name w:val="Style1"/>
-    <w:basedOn w:val="Overskrift4"/>
+    <w:basedOn w:val="Heading4"/>
     <w:autoRedefine/>
     <w:rsid w:val="0092522D"/>
     <w:rPr>
@@ -23628,16 +23525,16 @@
   </w:style>
   <w:style w:type="paragraph" w:customStyle="1" w:styleId="Ref">
     <w:name w:val="Ref"/>
-    <w:basedOn w:val="Nummerertliste"/>
+    <w:basedOn w:val="ListNumber"/>
     <w:rsid w:val="0015485B"/>
     <w:rPr>
       <w:rFonts w:cs="Arial"/>
       <w:lang w:val="sq-AL"/>
     </w:rPr>
   </w:style>
-  <w:style w:type="table" w:styleId="Tabell-3D-effekt3">
+  <w:style w:type="table" w:styleId="Table3Deffects3">
     <w:name w:val="Table 3D effects 3"/>
-    <w:basedOn w:val="Vanligtabell"/>
+    <w:basedOn w:val="TableNormal"/>
     <w:rsid w:val="00360D8E"/>
     <w:tblPr>
       <w:tblStyleRowBandSize w:val="1"/>
@@ -23721,7 +23618,7 @@
       </w:tcPr>
     </w:tblStylePr>
   </w:style>
-  <w:style w:type="paragraph" w:styleId="Nummerertliste">
+  <w:style w:type="paragraph" w:styleId="ListNumber">
     <w:name w:val="List Number"/>
     <w:basedOn w:val="Normal"/>
     <w:rsid w:val="00680AFE"/>
@@ -23731,7 +23628,7 @@
       </w:numPr>
     </w:pPr>
   </w:style>
-  <w:style w:type="paragraph" w:styleId="Listeavsnitt">
+  <w:style w:type="paragraph" w:styleId="ListParagraph">
     <w:name w:val="List Paragraph"/>
     <w:basedOn w:val="Normal"/>
     <w:uiPriority w:val="34"/>
@@ -23741,9 +23638,9 @@
       <w:ind w:left="708"/>
     </w:pPr>
   </w:style>
-  <w:style w:type="table" w:styleId="Enkelttabell3">
+  <w:style w:type="table" w:styleId="TableSimple3">
     <w:name w:val="Table Simple 3"/>
-    <w:basedOn w:val="Vanligtabell"/>
+    <w:basedOn w:val="TableNormal"/>
     <w:rsid w:val="00F56828"/>
     <w:tblPr>
       <w:tblBorders>
@@ -23774,7 +23671,7 @@
   </w:style>
   <w:style w:type="table" w:customStyle="1" w:styleId="BV-QR-SingleColumn">
     <w:name w:val="BV-QR-SingleColumn"/>
-    <w:basedOn w:val="Vanligtabell"/>
+    <w:basedOn w:val="TableNormal"/>
     <w:rsid w:val="001A0E53"/>
     <w:pPr>
       <w:spacing w:before="20" w:after="20" w:line="20" w:lineRule="atLeast"/>
@@ -23821,13 +23718,13 @@
   </w:style>
   <w:style w:type="table" w:customStyle="1" w:styleId="BV-QR-Nx3">
     <w:name w:val="BV-QR-Nx3"/>
-    <w:basedOn w:val="Vanligtabell"/>
+    <w:basedOn w:val="TableNormal"/>
     <w:rsid w:val="009C332E"/>
     <w:tblPr/>
   </w:style>
   <w:style w:type="table" w:customStyle="1" w:styleId="BV-Table-Nx1">
     <w:name w:val="BV-Table-Nx1"/>
-    <w:basedOn w:val="Vanligtabell"/>
+    <w:basedOn w:val="TableNormal"/>
     <w:rsid w:val="00E258C3"/>
     <w:pPr>
       <w:spacing w:before="20" w:after="20" w:line="20" w:lineRule="atLeast"/>
@@ -23879,29 +23776,29 @@
       </w:tcPr>
     </w:tblStylePr>
   </w:style>
-  <w:style w:type="paragraph" w:styleId="Kommentaremne">
+  <w:style w:type="paragraph" w:styleId="CommentSubject">
     <w:name w:val="annotation subject"/>
-    <w:basedOn w:val="Merknadstekst"/>
-    <w:next w:val="Merknadstekst"/>
-    <w:link w:val="KommentaremneTegn"/>
+    <w:basedOn w:val="CommentText"/>
+    <w:next w:val="CommentText"/>
+    <w:link w:val="CommentSubjectChar"/>
     <w:rsid w:val="0003573B"/>
     <w:rPr>
       <w:b/>
       <w:bCs/>
     </w:rPr>
   </w:style>
-  <w:style w:type="character" w:customStyle="1" w:styleId="MerknadstekstTegn">
-    <w:name w:val="Merknadstekst Tegn"/>
-    <w:link w:val="Merknadstekst"/>
+  <w:style w:type="character" w:customStyle="1" w:styleId="CommentTextChar">
+    <w:name w:val="Comment Text Char"/>
+    <w:link w:val="CommentText"/>
     <w:semiHidden/>
     <w:rsid w:val="0003573B"/>
     <w:rPr>
       <w:lang w:val="en-GB"/>
     </w:rPr>
   </w:style>
-  <w:style w:type="character" w:customStyle="1" w:styleId="KommentaremneTegn">
-    <w:name w:val="Kommentaremne Tegn"/>
-    <w:link w:val="Kommentaremne"/>
+  <w:style w:type="character" w:customStyle="1" w:styleId="CommentSubjectChar">
+    <w:name w:val="Comment Subject Char"/>
+    <w:link w:val="CommentSubject"/>
     <w:rsid w:val="0003573B"/>
     <w:rPr>
       <w:b/>
@@ -23909,10 +23806,10 @@
       <w:lang w:val="en-GB"/>
     </w:rPr>
   </w:style>
-  <w:style w:type="paragraph" w:styleId="Bobletekst">
+  <w:style w:type="paragraph" w:styleId="BalloonText">
     <w:name w:val="Balloon Text"/>
     <w:basedOn w:val="Normal"/>
-    <w:link w:val="BobletekstTegn"/>
+    <w:link w:val="BalloonTextChar"/>
     <w:rsid w:val="0003573B"/>
     <w:rPr>
       <w:rFonts w:ascii="Tahoma" w:hAnsi="Tahoma" w:cs="Tahoma"/>
@@ -23920,9 +23817,9 @@
       <w:szCs w:val="16"/>
     </w:rPr>
   </w:style>
-  <w:style w:type="character" w:customStyle="1" w:styleId="BobletekstTegn">
-    <w:name w:val="Bobletekst Tegn"/>
-    <w:link w:val="Bobletekst"/>
+  <w:style w:type="character" w:customStyle="1" w:styleId="BalloonTextChar">
+    <w:name w:val="Balloon Text Char"/>
+    <w:link w:val="BalloonText"/>
     <w:rsid w:val="0003573B"/>
     <w:rPr>
       <w:rFonts w:ascii="Tahoma" w:hAnsi="Tahoma" w:cs="Tahoma"/>
@@ -23931,18 +23828,18 @@
       <w:lang w:val="en-GB"/>
     </w:rPr>
   </w:style>
-  <w:style w:type="paragraph" w:styleId="Brdtekst">
+  <w:style w:type="paragraph" w:styleId="BodyText">
     <w:name w:val="Body Text"/>
     <w:basedOn w:val="Normal"/>
-    <w:link w:val="BrdtekstTegn"/>
+    <w:link w:val="BodyTextChar"/>
     <w:rsid w:val="00E2206C"/>
     <w:pPr>
       <w:spacing w:after="120"/>
     </w:pPr>
   </w:style>
-  <w:style w:type="character" w:customStyle="1" w:styleId="BrdtekstTegn">
-    <w:name w:val="Brødtekst Tegn"/>
-    <w:link w:val="Brdtekst"/>
+  <w:style w:type="character" w:customStyle="1" w:styleId="BodyTextChar">
+    <w:name w:val="Body Text Char"/>
+    <w:link w:val="BodyText"/>
     <w:rsid w:val="00E2206C"/>
     <w:rPr>
       <w:sz w:val="24"/>
@@ -23960,7 +23857,7 @@
   </w:style>
   <w:style w:type="table" w:customStyle="1" w:styleId="Rutenettabell1lys-uthevingsfarge11">
     <w:name w:val="Rutenettabell 1 lys - uthevingsfarge 11"/>
-    <w:basedOn w:val="Vanligtabell"/>
+    <w:basedOn w:val="TableNormal"/>
     <w:uiPriority w:val="46"/>
     <w:rsid w:val="005A2CB9"/>
     <w:rPr>
@@ -24032,11 +23929,11 @@
       <w:color w:val="000000"/>
     </w:rPr>
   </w:style>
-  <w:style w:type="paragraph" w:styleId="Tittel">
+  <w:style w:type="paragraph" w:styleId="Title">
     <w:name w:val="Title"/>
     <w:basedOn w:val="Normal"/>
     <w:next w:val="Normal"/>
-    <w:link w:val="TittelTegn"/>
+    <w:link w:val="TitleChar"/>
     <w:qFormat/>
     <w:rsid w:val="00F26B83"/>
     <w:pPr>
@@ -24052,10 +23949,10 @@
       <w:szCs w:val="56"/>
     </w:rPr>
   </w:style>
-  <w:style w:type="character" w:customStyle="1" w:styleId="TittelTegn">
-    <w:name w:val="Tittel Tegn"/>
-    <w:basedOn w:val="Standardskriftforavsnitt"/>
-    <w:link w:val="Tittel"/>
+  <w:style w:type="character" w:customStyle="1" w:styleId="TitleChar">
+    <w:name w:val="Title Char"/>
+    <w:basedOn w:val="DefaultParagraphFont"/>
+    <w:link w:val="Title"/>
     <w:rsid w:val="00F26B83"/>
     <w:rPr>
       <w:rFonts w:ascii="Helvetica Neue" w:eastAsiaTheme="majorEastAsia" w:hAnsi="Helvetica Neue" w:cstheme="majorBidi"/>
@@ -24068,11 +23965,11 @@
       <w:lang w:val="en-GB" w:eastAsia="en-US"/>
     </w:rPr>
   </w:style>
-  <w:style w:type="paragraph" w:styleId="Undertittel">
+  <w:style w:type="paragraph" w:styleId="Subtitle">
     <w:name w:val="Subtitle"/>
     <w:basedOn w:val="Normal"/>
     <w:next w:val="Normal"/>
-    <w:link w:val="UndertittelTegn"/>
+    <w:link w:val="SubtitleChar"/>
     <w:qFormat/>
     <w:rsid w:val="001D006A"/>
     <w:pPr>
@@ -24089,10 +23986,10 @@
       <w:szCs w:val="22"/>
     </w:rPr>
   </w:style>
-  <w:style w:type="character" w:customStyle="1" w:styleId="UndertittelTegn">
-    <w:name w:val="Undertittel Tegn"/>
-    <w:basedOn w:val="Standardskriftforavsnitt"/>
-    <w:link w:val="Undertittel"/>
+  <w:style w:type="character" w:customStyle="1" w:styleId="SubtitleChar">
+    <w:name w:val="Subtitle Char"/>
+    <w:basedOn w:val="DefaultParagraphFont"/>
+    <w:link w:val="Subtitle"/>
     <w:rsid w:val="001D006A"/>
     <w:rPr>
       <w:rFonts w:ascii="Helvetica Light" w:eastAsiaTheme="minorEastAsia" w:hAnsi="Helvetica Light" w:cstheme="minorBidi"/>
@@ -24102,14 +23999,14 @@
       <w:lang w:val="en-GB" w:eastAsia="en-US"/>
     </w:rPr>
   </w:style>
-  <w:style w:type="character" w:styleId="Sidetall">
+  <w:style w:type="character" w:styleId="PageNumber">
     <w:name w:val="page number"/>
-    <w:basedOn w:val="Standardskriftforavsnitt"/>
+    <w:basedOn w:val="DefaultParagraphFont"/>
     <w:rsid w:val="004D74A3"/>
   </w:style>
-  <w:style w:type="character" w:styleId="Ulstomtale">
+  <w:style w:type="character" w:styleId="UnresolvedMention">
     <w:name w:val="Unresolved Mention"/>
-    <w:basedOn w:val="Standardskriftforavsnitt"/>
+    <w:basedOn w:val="DefaultParagraphFont"/>
     <w:uiPriority w:val="99"/>
     <w:semiHidden/>
     <w:unhideWhenUsed/>
@@ -24119,10 +24016,10 @@
       <w:shd w:val="clear" w:color="auto" w:fill="E6E6E6"/>
     </w:rPr>
   </w:style>
-  <w:style w:type="character" w:customStyle="1" w:styleId="BunntekstTegn">
-    <w:name w:val="Bunntekst Tegn"/>
-    <w:basedOn w:val="Standardskriftforavsnitt"/>
-    <w:link w:val="Bunntekst"/>
+  <w:style w:type="character" w:customStyle="1" w:styleId="FooterChar">
+    <w:name w:val="Footer Char"/>
+    <w:basedOn w:val="DefaultParagraphFont"/>
+    <w:link w:val="Footer"/>
     <w:uiPriority w:val="99"/>
     <w:rsid w:val="00AD0031"/>
     <w:rPr>
@@ -24400,7 +24297,7 @@
 </file>
 
 <file path=customXml/itemProps1.xml><?xml version="1.0" encoding="utf-8"?>
-<ds:datastoreItem xmlns:ds="http://schemas.openxmlformats.org/officeDocument/2006/customXml" ds:itemID="{15C274B9-0964-4562-A3B9-286EC3B9A51F}">
+<ds:datastoreItem xmlns:ds="http://schemas.openxmlformats.org/officeDocument/2006/customXml" ds:itemID="{CC146464-C0A6-49D2-9210-6A0CA3010864}">
   <ds:schemaRefs>
     <ds:schemaRef ds:uri="http://schemas.openxmlformats.org/officeDocument/2006/bibliography"/>
   </ds:schemaRefs>

</xml_diff>

<commit_message>
BV_UVVM-697: Added optional scope to VVC broadcast procedures. Updated QRs. Updated internal_vvc_tb.
</commit_message>
<xml_diff>
--- a/uvvm_vvc_framework/doc/internal_Common_VVC_Methods.docx
+++ b/uvvm_vvc_framework/doc/internal_Common_VVC_Methods.docx
@@ -1216,16 +1216,7 @@
                 <w:color w:val="FFFFFF"/>
                 <w:szCs w:val="18"/>
               </w:rPr>
-              <w:t>[quietness,</w:t>
-            </w:r>
-            <w:r>
-              <w:rPr>
-                <w:rFonts w:cs="Helvetica"/>
-                <w:bCs w:val="0"/>
-                <w:color w:val="FFFFFF"/>
-                <w:szCs w:val="18"/>
-              </w:rPr>
-              <w:t xml:space="preserve"> </w:t>
+              <w:t xml:space="preserve">[quietness, </w:t>
             </w:r>
             <w:r>
               <w:rPr>
@@ -6371,8 +6362,6 @@
               </w:rPr>
               <w:t>Sequencer 1</w:t>
             </w:r>
-            <w:bookmarkStart w:id="1" w:name="_GoBack"/>
-            <w:bookmarkEnd w:id="1"/>
             <w:r>
               <w:rPr>
                 <w:sz w:val="15"/>
@@ -6421,7 +6410,7 @@
           <w:szCs w:val="40"/>
         </w:rPr>
       </w:pPr>
-      <w:bookmarkStart w:id="2" w:name="_Hlk507767168"/>
+      <w:bookmarkStart w:id="1" w:name="_Hlk507767168"/>
       <w:r>
         <w:rPr>
           <w:rFonts w:cs="Helvetica"/>
@@ -7479,7 +7468,7 @@
           </w:p>
         </w:tc>
       </w:tr>
-      <w:bookmarkEnd w:id="2"/>
+      <w:bookmarkEnd w:id="1"/>
     </w:tbl>
     <w:p>
       <w:pPr>
@@ -8732,7 +8721,31 @@
                 <w:sz w:val="15"/>
                 <w:szCs w:val="15"/>
               </w:rPr>
-              <w:t xml:space="preserve">VVC_BROADCAST, 100 ns, "Wait for all VVCs to finish"); </w:t>
+              <w:t>VVC_BROADCAST, 100 ns, "Wait for all VVCs to finish"</w:t>
+            </w:r>
+            <w:r>
+              <w:rPr>
+                <w:rFonts w:ascii="Courier New" w:hAnsi="Courier New" w:cs="Courier New"/>
+                <w:sz w:val="15"/>
+                <w:szCs w:val="15"/>
+              </w:rPr>
+              <w:t xml:space="preserve">, </w:t>
+            </w:r>
+            <w:r>
+              <w:rPr>
+                <w:rFonts w:ascii="Courier New" w:hAnsi="Courier New" w:cs="Courier New"/>
+                <w:sz w:val="15"/>
+                <w:szCs w:val="15"/>
+              </w:rPr>
+              <w:t>C_SCOPE</w:t>
+            </w:r>
+            <w:r>
+              <w:rPr>
+                <w:rFonts w:ascii="Courier New" w:hAnsi="Courier New" w:cs="Courier New"/>
+                <w:sz w:val="15"/>
+                <w:szCs w:val="15"/>
+              </w:rPr>
+              <w:t xml:space="preserve">); </w:t>
             </w:r>
           </w:p>
         </w:tc>
@@ -8763,7 +8776,7 @@
                 <w:szCs w:val="16"/>
               </w:rPr>
             </w:pPr>
-            <w:bookmarkStart w:id="3" w:name="await_any_completion"/>
+            <w:bookmarkStart w:id="2" w:name="await_any_completion"/>
             <w:proofErr w:type="spellStart"/>
             <w:r>
               <w:rPr>
@@ -8801,7 +8814,7 @@
               </w:rPr>
               <w:t>)</w:t>
             </w:r>
-            <w:bookmarkEnd w:id="3"/>
+            <w:bookmarkEnd w:id="2"/>
           </w:p>
         </w:tc>
         <w:tc>
@@ -10828,7 +10841,7 @@
                 <w:szCs w:val="14"/>
               </w:rPr>
             </w:pPr>
-            <w:bookmarkStart w:id="4" w:name="disable_log_msg"/>
+            <w:bookmarkStart w:id="3" w:name="disable_log_msg"/>
             <w:proofErr w:type="spellStart"/>
             <w:r>
               <w:rPr>
@@ -10865,7 +10878,7 @@
               </w:rPr>
               <w:t>)</w:t>
             </w:r>
-            <w:bookmarkEnd w:id="4"/>
+            <w:bookmarkEnd w:id="3"/>
           </w:p>
         </w:tc>
         <w:tc>
@@ -11603,16 +11616,58 @@
                 <w:sz w:val="15"/>
                 <w:szCs w:val="15"/>
               </w:rPr>
-              <w:t>disable_log_msg</w:t>
-            </w:r>
-            <w:proofErr w:type="spellEnd"/>
-            <w:r>
-              <w:rPr>
-                <w:rFonts w:ascii="Courier New" w:hAnsi="Courier New" w:cs="Courier New"/>
-                <w:sz w:val="15"/>
-                <w:szCs w:val="15"/>
-              </w:rPr>
-              <w:t xml:space="preserve"> (VVC_BROADCAST, ALL_MESSAGES, "Disables all messages in all VVCs"); </w:t>
+              <w:t>disable_log_</w:t>
+            </w:r>
+            <w:proofErr w:type="gramStart"/>
+            <w:r>
+              <w:rPr>
+                <w:rFonts w:ascii="Courier New" w:hAnsi="Courier New" w:cs="Courier New"/>
+                <w:sz w:val="15"/>
+                <w:szCs w:val="15"/>
+              </w:rPr>
+              <w:t>msg</w:t>
+            </w:r>
+            <w:proofErr w:type="spellEnd"/>
+            <w:r>
+              <w:rPr>
+                <w:rFonts w:ascii="Courier New" w:hAnsi="Courier New" w:cs="Courier New"/>
+                <w:sz w:val="15"/>
+                <w:szCs w:val="15"/>
+              </w:rPr>
+              <w:t>(</w:t>
+            </w:r>
+            <w:proofErr w:type="gramEnd"/>
+            <w:r>
+              <w:rPr>
+                <w:rFonts w:ascii="Courier New" w:hAnsi="Courier New" w:cs="Courier New"/>
+                <w:sz w:val="15"/>
+                <w:szCs w:val="15"/>
+              </w:rPr>
+              <w:t>VVC_BROADCAST, ALL_MESSAGES, "Disables all messages in all VVCs"</w:t>
+            </w:r>
+            <w:r>
+              <w:rPr>
+                <w:rFonts w:ascii="Courier New" w:hAnsi="Courier New" w:cs="Courier New"/>
+                <w:sz w:val="15"/>
+                <w:szCs w:val="15"/>
+              </w:rPr>
+              <w:t xml:space="preserve">, NON_QUIET, </w:t>
+            </w:r>
+            <w:r>
+              <w:rPr>
+                <w:rFonts w:ascii="Courier New" w:hAnsi="Courier New" w:cs="Courier New"/>
+                <w:sz w:val="15"/>
+                <w:szCs w:val="15"/>
+              </w:rPr>
+              <w:t>C_SCOPE</w:t>
+            </w:r>
+            <w:r>
+              <w:rPr>
+                <w:rFonts w:ascii="Courier New" w:hAnsi="Courier New" w:cs="Courier New"/>
+                <w:sz w:val="15"/>
+                <w:szCs w:val="15"/>
+              </w:rPr>
+              <w:t xml:space="preserve">); </w:t>
             </w:r>
           </w:p>
           <w:p>
@@ -11654,7 +11709,7 @@
                 <w:szCs w:val="14"/>
               </w:rPr>
             </w:pPr>
-            <w:bookmarkStart w:id="5" w:name="enable_log_msg"/>
+            <w:bookmarkStart w:id="4" w:name="enable_log_msg"/>
             <w:proofErr w:type="spellStart"/>
             <w:r>
               <w:rPr>
@@ -11692,7 +11747,7 @@
               </w:rPr>
               <w:t>)</w:t>
             </w:r>
-            <w:bookmarkEnd w:id="5"/>
+            <w:bookmarkEnd w:id="4"/>
           </w:p>
         </w:tc>
         <w:tc>
@@ -12430,16 +12485,58 @@
                 <w:sz w:val="15"/>
                 <w:szCs w:val="15"/>
               </w:rPr>
-              <w:t>enable_log_msg</w:t>
-            </w:r>
-            <w:proofErr w:type="spellEnd"/>
-            <w:r>
-              <w:rPr>
-                <w:rFonts w:ascii="Courier New" w:hAnsi="Courier New" w:cs="Courier New"/>
-                <w:sz w:val="15"/>
-                <w:szCs w:val="15"/>
-              </w:rPr>
-              <w:t xml:space="preserve"> (VVC_BROADCAST, ID_LOG_BFM, " Enabling BFM logging for all VVCs"); </w:t>
+              <w:t>enable_log_</w:t>
+            </w:r>
+            <w:proofErr w:type="gramStart"/>
+            <w:r>
+              <w:rPr>
+                <w:rFonts w:ascii="Courier New" w:hAnsi="Courier New" w:cs="Courier New"/>
+                <w:sz w:val="15"/>
+                <w:szCs w:val="15"/>
+              </w:rPr>
+              <w:t>msg</w:t>
+            </w:r>
+            <w:proofErr w:type="spellEnd"/>
+            <w:r>
+              <w:rPr>
+                <w:rFonts w:ascii="Courier New" w:hAnsi="Courier New" w:cs="Courier New"/>
+                <w:sz w:val="15"/>
+                <w:szCs w:val="15"/>
+              </w:rPr>
+              <w:t>(</w:t>
+            </w:r>
+            <w:proofErr w:type="gramEnd"/>
+            <w:r>
+              <w:rPr>
+                <w:rFonts w:ascii="Courier New" w:hAnsi="Courier New" w:cs="Courier New"/>
+                <w:sz w:val="15"/>
+                <w:szCs w:val="15"/>
+              </w:rPr>
+              <w:t>VVC_BROADCAST, ID_LOG_BFM, "Enabling BFM logging for all VVCs"</w:t>
+            </w:r>
+            <w:r>
+              <w:rPr>
+                <w:rFonts w:ascii="Courier New" w:hAnsi="Courier New" w:cs="Courier New"/>
+                <w:sz w:val="15"/>
+                <w:szCs w:val="15"/>
+              </w:rPr>
+              <w:t xml:space="preserve">, NON_QUIET, </w:t>
+            </w:r>
+            <w:r>
+              <w:rPr>
+                <w:rFonts w:ascii="Courier New" w:hAnsi="Courier New" w:cs="Courier New"/>
+                <w:sz w:val="15"/>
+                <w:szCs w:val="15"/>
+              </w:rPr>
+              <w:t>C_SCOPE</w:t>
+            </w:r>
+            <w:r>
+              <w:rPr>
+                <w:rFonts w:ascii="Courier New" w:hAnsi="Courier New" w:cs="Courier New"/>
+                <w:sz w:val="15"/>
+                <w:szCs w:val="15"/>
+              </w:rPr>
+              <w:t xml:space="preserve">); </w:t>
             </w:r>
           </w:p>
           <w:p>
@@ -12482,7 +12579,7 @@
                 <w:szCs w:val="14"/>
               </w:rPr>
             </w:pPr>
-            <w:bookmarkStart w:id="6" w:name="flush_command_queue"/>
+            <w:bookmarkStart w:id="5" w:name="flush_command_queue"/>
             <w:proofErr w:type="spellStart"/>
             <w:r>
               <w:rPr>
@@ -12519,7 +12616,7 @@
               </w:rPr>
               <w:t>)</w:t>
             </w:r>
-            <w:bookmarkEnd w:id="6"/>
+            <w:bookmarkEnd w:id="5"/>
           </w:p>
         </w:tc>
         <w:tc>
@@ -12988,6 +13085,100 @@
                 <w:sz w:val="15"/>
                 <w:szCs w:val="15"/>
               </w:rPr>
+              <w:t>, C_SCOPE</w:t>
+            </w:r>
+            <w:r>
+              <w:rPr>
+                <w:rFonts w:ascii="Courier New" w:hAnsi="Courier New" w:cs="Courier New"/>
+                <w:sz w:val="15"/>
+                <w:szCs w:val="15"/>
+              </w:rPr>
+              <w:t xml:space="preserve">); </w:t>
+            </w:r>
+          </w:p>
+          <w:p>
+            <w:pPr>
+              <w:tabs>
+                <w:tab w:val="left" w:pos="4820"/>
+              </w:tabs>
+              <w:spacing w:line="276" w:lineRule="auto"/>
+              <w:rPr>
+                <w:rFonts w:cs="Helvetica"/>
+                <w:sz w:val="15"/>
+                <w:szCs w:val="15"/>
+              </w:rPr>
+            </w:pPr>
+            <w:r>
+              <w:rPr>
+                <w:rFonts w:cs="Helvetica"/>
+                <w:sz w:val="15"/>
+                <w:szCs w:val="15"/>
+              </w:rPr>
+              <w:t>Broadcast:</w:t>
+            </w:r>
+          </w:p>
+          <w:p>
+            <w:pPr>
+              <w:tabs>
+                <w:tab w:val="left" w:pos="4820"/>
+              </w:tabs>
+              <w:spacing w:line="276" w:lineRule="auto"/>
+              <w:rPr>
+                <w:rFonts w:ascii="Courier New" w:hAnsi="Courier New" w:cs="Courier New"/>
+                <w:sz w:val="15"/>
+                <w:szCs w:val="15"/>
+              </w:rPr>
+            </w:pPr>
+            <w:r>
+              <w:rPr>
+                <w:rFonts w:ascii="Courier New" w:hAnsi="Courier New" w:cs="Courier New"/>
+                <w:sz w:val="15"/>
+                <w:szCs w:val="15"/>
+              </w:rPr>
+              <w:t xml:space="preserve">    </w:t>
+            </w:r>
+            <w:proofErr w:type="spellStart"/>
+            <w:r>
+              <w:rPr>
+                <w:rFonts w:ascii="Courier New" w:hAnsi="Courier New" w:cs="Courier New"/>
+                <w:sz w:val="15"/>
+                <w:szCs w:val="15"/>
+              </w:rPr>
+              <w:t>flush_command_</w:t>
+            </w:r>
+            <w:proofErr w:type="gramStart"/>
+            <w:r>
+              <w:rPr>
+                <w:rFonts w:ascii="Courier New" w:hAnsi="Courier New" w:cs="Courier New"/>
+                <w:sz w:val="15"/>
+                <w:szCs w:val="15"/>
+              </w:rPr>
+              <w:t>queue</w:t>
+            </w:r>
+            <w:proofErr w:type="spellEnd"/>
+            <w:r>
+              <w:rPr>
+                <w:rFonts w:ascii="Courier New" w:hAnsi="Courier New" w:cs="Courier New"/>
+                <w:sz w:val="15"/>
+                <w:szCs w:val="15"/>
+              </w:rPr>
+              <w:t>(</w:t>
+            </w:r>
+            <w:proofErr w:type="gramEnd"/>
+            <w:r>
+              <w:rPr>
+                <w:rFonts w:ascii="Courier New" w:hAnsi="Courier New" w:cs="Courier New"/>
+                <w:sz w:val="15"/>
+                <w:szCs w:val="15"/>
+              </w:rPr>
+              <w:t>VVC_BROADCAST, "Flushing command queues"</w:t>
+            </w:r>
+            <w:r>
+              <w:rPr>
+                <w:rFonts w:ascii="Courier New" w:hAnsi="Courier New" w:cs="Courier New"/>
+                <w:sz w:val="15"/>
+                <w:szCs w:val="15"/>
+              </w:rPr>
               <w:t xml:space="preserve">, </w:t>
             </w:r>
             <w:r>
@@ -13005,66 +13196,6 @@
                 <w:szCs w:val="15"/>
               </w:rPr>
               <w:t xml:space="preserve">); </w:t>
-            </w:r>
-          </w:p>
-          <w:p>
-            <w:pPr>
-              <w:tabs>
-                <w:tab w:val="left" w:pos="4820"/>
-              </w:tabs>
-              <w:spacing w:line="276" w:lineRule="auto"/>
-              <w:rPr>
-                <w:rFonts w:cs="Helvetica"/>
-                <w:sz w:val="15"/>
-                <w:szCs w:val="15"/>
-              </w:rPr>
-            </w:pPr>
-            <w:r>
-              <w:rPr>
-                <w:rFonts w:cs="Helvetica"/>
-                <w:sz w:val="15"/>
-                <w:szCs w:val="15"/>
-              </w:rPr>
-              <w:t>Broadcast:</w:t>
-            </w:r>
-          </w:p>
-          <w:p>
-            <w:pPr>
-              <w:tabs>
-                <w:tab w:val="left" w:pos="4820"/>
-              </w:tabs>
-              <w:spacing w:line="276" w:lineRule="auto"/>
-              <w:rPr>
-                <w:rFonts w:ascii="Courier New" w:hAnsi="Courier New" w:cs="Courier New"/>
-                <w:sz w:val="15"/>
-                <w:szCs w:val="15"/>
-              </w:rPr>
-            </w:pPr>
-            <w:r>
-              <w:rPr>
-                <w:rFonts w:ascii="Courier New" w:hAnsi="Courier New" w:cs="Courier New"/>
-                <w:sz w:val="15"/>
-                <w:szCs w:val="15"/>
-              </w:rPr>
-              <w:t xml:space="preserve">    </w:t>
-            </w:r>
-            <w:proofErr w:type="spellStart"/>
-            <w:r>
-              <w:rPr>
-                <w:rFonts w:ascii="Courier New" w:hAnsi="Courier New" w:cs="Courier New"/>
-                <w:sz w:val="15"/>
-                <w:szCs w:val="15"/>
-              </w:rPr>
-              <w:t>flush_command_queue</w:t>
-            </w:r>
-            <w:proofErr w:type="spellEnd"/>
-            <w:r>
-              <w:rPr>
-                <w:rFonts w:ascii="Courier New" w:hAnsi="Courier New" w:cs="Courier New"/>
-                <w:sz w:val="15"/>
-                <w:szCs w:val="15"/>
-              </w:rPr>
-              <w:t xml:space="preserve"> (VVC_BROADCAST, " Flushing command queues"); </w:t>
             </w:r>
           </w:p>
           <w:p>
@@ -13106,7 +13237,7 @@
                 <w:szCs w:val="14"/>
               </w:rPr>
             </w:pPr>
-            <w:bookmarkStart w:id="7" w:name="fetch_result"/>
+            <w:bookmarkStart w:id="6" w:name="fetch_result"/>
             <w:proofErr w:type="spellStart"/>
             <w:r>
               <w:rPr>
@@ -13143,7 +13274,7 @@
               </w:rPr>
               <w:t>)</w:t>
             </w:r>
-            <w:bookmarkEnd w:id="7"/>
+            <w:bookmarkEnd w:id="6"/>
           </w:p>
         </w:tc>
         <w:tc>
@@ -14223,15 +14354,7 @@
                 <w:sz w:val="15"/>
                 <w:szCs w:val="15"/>
               </w:rPr>
-              <w:t xml:space="preserve">, </w:t>
-            </w:r>
-            <w:r>
-              <w:rPr>
-                <w:rFonts w:ascii="Courier New" w:hAnsi="Courier New" w:cs="Courier New"/>
-                <w:sz w:val="15"/>
-                <w:szCs w:val="15"/>
-              </w:rPr>
-              <w:t>C_SCOPE</w:t>
+              <w:t>, C_SCOPE</w:t>
             </w:r>
             <w:r>
               <w:rPr>
@@ -14749,7 +14872,7 @@
                 <w:szCs w:val="14"/>
               </w:rPr>
             </w:pPr>
-            <w:bookmarkStart w:id="8" w:name="insert_delay"/>
+            <w:bookmarkStart w:id="7" w:name="insert_delay"/>
             <w:proofErr w:type="spellStart"/>
             <w:r>
               <w:rPr>
@@ -14787,7 +14910,7 @@
               </w:rPr>
               <w:t>)</w:t>
             </w:r>
-            <w:bookmarkEnd w:id="8"/>
+            <w:bookmarkEnd w:id="7"/>
           </w:p>
         </w:tc>
         <w:tc>
@@ -15231,6 +15354,173 @@
                 <w:sz w:val="15"/>
                 <w:szCs w:val="15"/>
               </w:rPr>
+              <w:t>, C_SCOPE</w:t>
+            </w:r>
+            <w:r>
+              <w:rPr>
+                <w:rFonts w:ascii="Courier New" w:hAnsi="Courier New" w:cs="Courier New"/>
+                <w:sz w:val="15"/>
+                <w:szCs w:val="15"/>
+              </w:rPr>
+              <w:t xml:space="preserve">); </w:t>
+            </w:r>
+          </w:p>
+          <w:p>
+            <w:pPr>
+              <w:tabs>
+                <w:tab w:val="left" w:pos="4820"/>
+              </w:tabs>
+              <w:spacing w:line="276" w:lineRule="auto"/>
+              <w:rPr>
+                <w:rFonts w:ascii="Courier New" w:hAnsi="Courier New" w:cs="Courier New"/>
+                <w:sz w:val="15"/>
+                <w:szCs w:val="15"/>
+              </w:rPr>
+            </w:pPr>
+            <w:r>
+              <w:rPr>
+                <w:rFonts w:ascii="Courier New" w:hAnsi="Courier New" w:cs="Courier New"/>
+                <w:sz w:val="15"/>
+                <w:szCs w:val="15"/>
+              </w:rPr>
+              <w:t xml:space="preserve">    </w:t>
+            </w:r>
+            <w:proofErr w:type="spellStart"/>
+            <w:r>
+              <w:rPr>
+                <w:rFonts w:ascii="Courier New" w:hAnsi="Courier New" w:cs="Courier New"/>
+                <w:sz w:val="15"/>
+                <w:szCs w:val="15"/>
+              </w:rPr>
+              <w:t>insert_</w:t>
+            </w:r>
+            <w:proofErr w:type="gramStart"/>
+            <w:r>
+              <w:rPr>
+                <w:rFonts w:ascii="Courier New" w:hAnsi="Courier New" w:cs="Courier New"/>
+                <w:sz w:val="15"/>
+                <w:szCs w:val="15"/>
+              </w:rPr>
+              <w:t>delay</w:t>
+            </w:r>
+            <w:proofErr w:type="spellEnd"/>
+            <w:r>
+              <w:rPr>
+                <w:rFonts w:ascii="Courier New" w:hAnsi="Courier New" w:cs="Courier New"/>
+                <w:sz w:val="15"/>
+                <w:szCs w:val="15"/>
+              </w:rPr>
+              <w:t>(</w:t>
+            </w:r>
+            <w:proofErr w:type="gramEnd"/>
+            <w:r>
+              <w:rPr>
+                <w:rFonts w:ascii="Courier New" w:hAnsi="Courier New" w:cs="Courier New"/>
+                <w:sz w:val="15"/>
+                <w:szCs w:val="15"/>
+              </w:rPr>
+              <w:t>SBI_VVCT,1, 50 ns, "50 ns delay"</w:t>
+            </w:r>
+            <w:r>
+              <w:rPr>
+                <w:rFonts w:ascii="Courier New" w:hAnsi="Courier New" w:cs="Courier New"/>
+                <w:sz w:val="15"/>
+                <w:szCs w:val="15"/>
+              </w:rPr>
+              <w:t>, C_SCOPE</w:t>
+            </w:r>
+            <w:r>
+              <w:rPr>
+                <w:rFonts w:ascii="Courier New" w:hAnsi="Courier New" w:cs="Courier New"/>
+                <w:sz w:val="15"/>
+                <w:szCs w:val="15"/>
+              </w:rPr>
+              <w:t xml:space="preserve">); </w:t>
+            </w:r>
+          </w:p>
+          <w:p>
+            <w:pPr>
+              <w:tabs>
+                <w:tab w:val="left" w:pos="4820"/>
+              </w:tabs>
+              <w:spacing w:line="276" w:lineRule="auto"/>
+              <w:rPr>
+                <w:rFonts w:cs="Helvetica"/>
+                <w:sz w:val="15"/>
+                <w:szCs w:val="15"/>
+              </w:rPr>
+            </w:pPr>
+            <w:r>
+              <w:rPr>
+                <w:rFonts w:cs="Helvetica"/>
+                <w:sz w:val="15"/>
+                <w:szCs w:val="15"/>
+              </w:rPr>
+              <w:t>Broadcast:</w:t>
+            </w:r>
+          </w:p>
+          <w:p>
+            <w:pPr>
+              <w:tabs>
+                <w:tab w:val="left" w:pos="4820"/>
+              </w:tabs>
+              <w:spacing w:line="276" w:lineRule="auto"/>
+              <w:rPr>
+                <w:rFonts w:ascii="Courier New" w:hAnsi="Courier New" w:cs="Courier New"/>
+                <w:sz w:val="15"/>
+                <w:szCs w:val="15"/>
+              </w:rPr>
+            </w:pPr>
+            <w:r>
+              <w:rPr>
+                <w:rFonts w:ascii="Courier New" w:hAnsi="Courier New" w:cs="Courier New"/>
+                <w:sz w:val="15"/>
+                <w:szCs w:val="15"/>
+              </w:rPr>
+              <w:t xml:space="preserve">    </w:t>
+            </w:r>
+            <w:proofErr w:type="spellStart"/>
+            <w:r>
+              <w:rPr>
+                <w:rFonts w:ascii="Courier New" w:hAnsi="Courier New" w:cs="Courier New"/>
+                <w:sz w:val="15"/>
+                <w:szCs w:val="15"/>
+              </w:rPr>
+              <w:t>insert_</w:t>
+            </w:r>
+            <w:proofErr w:type="gramStart"/>
+            <w:r>
+              <w:rPr>
+                <w:rFonts w:ascii="Courier New" w:hAnsi="Courier New" w:cs="Courier New"/>
+                <w:sz w:val="15"/>
+                <w:szCs w:val="15"/>
+              </w:rPr>
+              <w:t>delay</w:t>
+            </w:r>
+            <w:proofErr w:type="spellEnd"/>
+            <w:r>
+              <w:rPr>
+                <w:rFonts w:ascii="Courier New" w:hAnsi="Courier New" w:cs="Courier New"/>
+                <w:sz w:val="15"/>
+                <w:szCs w:val="15"/>
+              </w:rPr>
+              <w:t>(</w:t>
+            </w:r>
+            <w:proofErr w:type="gramEnd"/>
+            <w:r>
+              <w:rPr>
+                <w:rFonts w:ascii="Courier New" w:hAnsi="Courier New" w:cs="Courier New"/>
+                <w:sz w:val="15"/>
+                <w:szCs w:val="15"/>
+              </w:rPr>
+              <w:t>VVC_BROADCAST, 50 ns, "Insert 50 ns delay to all VVCs"</w:t>
+            </w:r>
+            <w:r>
+              <w:rPr>
+                <w:rFonts w:ascii="Courier New" w:hAnsi="Courier New" w:cs="Courier New"/>
+                <w:sz w:val="15"/>
+                <w:szCs w:val="15"/>
+              </w:rPr>
               <w:t xml:space="preserve">, </w:t>
             </w:r>
             <w:r>
@@ -15248,147 +15538,6 @@
                 <w:szCs w:val="15"/>
               </w:rPr>
               <w:t xml:space="preserve">); </w:t>
-            </w:r>
-          </w:p>
-          <w:p>
-            <w:pPr>
-              <w:tabs>
-                <w:tab w:val="left" w:pos="4820"/>
-              </w:tabs>
-              <w:spacing w:line="276" w:lineRule="auto"/>
-              <w:rPr>
-                <w:rFonts w:ascii="Courier New" w:hAnsi="Courier New" w:cs="Courier New"/>
-                <w:sz w:val="15"/>
-                <w:szCs w:val="15"/>
-              </w:rPr>
-            </w:pPr>
-            <w:r>
-              <w:rPr>
-                <w:rFonts w:ascii="Courier New" w:hAnsi="Courier New" w:cs="Courier New"/>
-                <w:sz w:val="15"/>
-                <w:szCs w:val="15"/>
-              </w:rPr>
-              <w:t xml:space="preserve">    </w:t>
-            </w:r>
-            <w:proofErr w:type="spellStart"/>
-            <w:r>
-              <w:rPr>
-                <w:rFonts w:ascii="Courier New" w:hAnsi="Courier New" w:cs="Courier New"/>
-                <w:sz w:val="15"/>
-                <w:szCs w:val="15"/>
-              </w:rPr>
-              <w:t>insert_</w:t>
-            </w:r>
-            <w:proofErr w:type="gramStart"/>
-            <w:r>
-              <w:rPr>
-                <w:rFonts w:ascii="Courier New" w:hAnsi="Courier New" w:cs="Courier New"/>
-                <w:sz w:val="15"/>
-                <w:szCs w:val="15"/>
-              </w:rPr>
-              <w:t>delay</w:t>
-            </w:r>
-            <w:proofErr w:type="spellEnd"/>
-            <w:r>
-              <w:rPr>
-                <w:rFonts w:ascii="Courier New" w:hAnsi="Courier New" w:cs="Courier New"/>
-                <w:sz w:val="15"/>
-                <w:szCs w:val="15"/>
-              </w:rPr>
-              <w:t>(</w:t>
-            </w:r>
-            <w:proofErr w:type="gramEnd"/>
-            <w:r>
-              <w:rPr>
-                <w:rFonts w:ascii="Courier New" w:hAnsi="Courier New" w:cs="Courier New"/>
-                <w:sz w:val="15"/>
-                <w:szCs w:val="15"/>
-              </w:rPr>
-              <w:t>SBI_VVCT,1, 50 ns, "50 ns delay"</w:t>
-            </w:r>
-            <w:r>
-              <w:rPr>
-                <w:rFonts w:ascii="Courier New" w:hAnsi="Courier New" w:cs="Courier New"/>
-                <w:sz w:val="15"/>
-                <w:szCs w:val="15"/>
-              </w:rPr>
-              <w:t xml:space="preserve">, </w:t>
-            </w:r>
-            <w:r>
-              <w:rPr>
-                <w:rFonts w:ascii="Courier New" w:hAnsi="Courier New" w:cs="Courier New"/>
-                <w:sz w:val="15"/>
-                <w:szCs w:val="15"/>
-              </w:rPr>
-              <w:t>C_SCOPE</w:t>
-            </w:r>
-            <w:r>
-              <w:rPr>
-                <w:rFonts w:ascii="Courier New" w:hAnsi="Courier New" w:cs="Courier New"/>
-                <w:sz w:val="15"/>
-                <w:szCs w:val="15"/>
-              </w:rPr>
-              <w:t xml:space="preserve">); </w:t>
-            </w:r>
-          </w:p>
-          <w:p>
-            <w:pPr>
-              <w:tabs>
-                <w:tab w:val="left" w:pos="4820"/>
-              </w:tabs>
-              <w:spacing w:line="276" w:lineRule="auto"/>
-              <w:rPr>
-                <w:rFonts w:cs="Helvetica"/>
-                <w:sz w:val="15"/>
-                <w:szCs w:val="15"/>
-              </w:rPr>
-            </w:pPr>
-            <w:r>
-              <w:rPr>
-                <w:rFonts w:cs="Helvetica"/>
-                <w:sz w:val="15"/>
-                <w:szCs w:val="15"/>
-              </w:rPr>
-              <w:t>Broadcast:</w:t>
-            </w:r>
-          </w:p>
-          <w:p>
-            <w:pPr>
-              <w:tabs>
-                <w:tab w:val="left" w:pos="4820"/>
-              </w:tabs>
-              <w:spacing w:line="276" w:lineRule="auto"/>
-              <w:rPr>
-                <w:rFonts w:ascii="Courier New" w:hAnsi="Courier New" w:cs="Courier New"/>
-                <w:sz w:val="15"/>
-                <w:szCs w:val="15"/>
-              </w:rPr>
-            </w:pPr>
-            <w:r>
-              <w:rPr>
-                <w:rFonts w:ascii="Courier New" w:hAnsi="Courier New" w:cs="Courier New"/>
-                <w:sz w:val="15"/>
-                <w:szCs w:val="15"/>
-              </w:rPr>
-              <w:t xml:space="preserve">    </w:t>
-            </w:r>
-            <w:proofErr w:type="spellStart"/>
-            <w:r>
-              <w:rPr>
-                <w:rFonts w:ascii="Courier New" w:hAnsi="Courier New" w:cs="Courier New"/>
-                <w:sz w:val="15"/>
-                <w:szCs w:val="15"/>
-              </w:rPr>
-              <w:t>insert_delay</w:t>
-            </w:r>
-            <w:proofErr w:type="spellEnd"/>
-            <w:r>
-              <w:rPr>
-                <w:rFonts w:ascii="Courier New" w:hAnsi="Courier New" w:cs="Courier New"/>
-                <w:sz w:val="15"/>
-                <w:szCs w:val="15"/>
-              </w:rPr>
-              <w:t xml:space="preserve"> (VVC_BROADCAST, 50 ns, "Insert 50 ns delay to all VVCs"); </w:t>
             </w:r>
           </w:p>
           <w:p>
@@ -15431,7 +15580,7 @@
                 <w:szCs w:val="14"/>
               </w:rPr>
             </w:pPr>
-            <w:bookmarkStart w:id="9" w:name="terminate_currant_command"/>
+            <w:bookmarkStart w:id="8" w:name="terminate_currant_command"/>
             <w:proofErr w:type="spellStart"/>
             <w:r>
               <w:rPr>
@@ -15468,7 +15617,7 @@
               </w:rPr>
               <w:t>)</w:t>
             </w:r>
-            <w:bookmarkEnd w:id="9"/>
+            <w:bookmarkEnd w:id="8"/>
           </w:p>
         </w:tc>
         <w:tc>
@@ -15921,6 +16070,100 @@
                 <w:sz w:val="15"/>
                 <w:szCs w:val="15"/>
               </w:rPr>
+              <w:t>, C_SCOPE</w:t>
+            </w:r>
+            <w:r>
+              <w:rPr>
+                <w:rFonts w:ascii="Courier New" w:hAnsi="Courier New" w:cs="Courier New"/>
+                <w:sz w:val="15"/>
+                <w:szCs w:val="15"/>
+              </w:rPr>
+              <w:t xml:space="preserve">); </w:t>
+            </w:r>
+          </w:p>
+          <w:p>
+            <w:pPr>
+              <w:tabs>
+                <w:tab w:val="left" w:pos="4820"/>
+              </w:tabs>
+              <w:spacing w:line="276" w:lineRule="auto"/>
+              <w:rPr>
+                <w:rFonts w:cs="Helvetica"/>
+                <w:sz w:val="15"/>
+                <w:szCs w:val="15"/>
+              </w:rPr>
+            </w:pPr>
+            <w:r>
+              <w:rPr>
+                <w:rFonts w:cs="Helvetica"/>
+                <w:sz w:val="15"/>
+                <w:szCs w:val="15"/>
+              </w:rPr>
+              <w:t>Broadcast:</w:t>
+            </w:r>
+          </w:p>
+          <w:p>
+            <w:pPr>
+              <w:tabs>
+                <w:tab w:val="left" w:pos="4820"/>
+              </w:tabs>
+              <w:spacing w:line="276" w:lineRule="auto"/>
+              <w:rPr>
+                <w:rFonts w:ascii="Courier New" w:hAnsi="Courier New" w:cs="Courier New"/>
+                <w:sz w:val="15"/>
+                <w:szCs w:val="15"/>
+              </w:rPr>
+            </w:pPr>
+            <w:r>
+              <w:rPr>
+                <w:rFonts w:ascii="Courier New" w:hAnsi="Courier New" w:cs="Courier New"/>
+                <w:sz w:val="15"/>
+                <w:szCs w:val="15"/>
+              </w:rPr>
+              <w:t xml:space="preserve">    </w:t>
+            </w:r>
+            <w:proofErr w:type="spellStart"/>
+            <w:r>
+              <w:rPr>
+                <w:rFonts w:ascii="Courier New" w:hAnsi="Courier New" w:cs="Courier New"/>
+                <w:sz w:val="15"/>
+                <w:szCs w:val="15"/>
+              </w:rPr>
+              <w:t>terminate_current_</w:t>
+            </w:r>
+            <w:proofErr w:type="gramStart"/>
+            <w:r>
+              <w:rPr>
+                <w:rFonts w:ascii="Courier New" w:hAnsi="Courier New" w:cs="Courier New"/>
+                <w:sz w:val="15"/>
+                <w:szCs w:val="15"/>
+              </w:rPr>
+              <w:t>command</w:t>
+            </w:r>
+            <w:proofErr w:type="spellEnd"/>
+            <w:r>
+              <w:rPr>
+                <w:rFonts w:ascii="Courier New" w:hAnsi="Courier New" w:cs="Courier New"/>
+                <w:sz w:val="15"/>
+                <w:szCs w:val="15"/>
+              </w:rPr>
+              <w:t>(</w:t>
+            </w:r>
+            <w:proofErr w:type="gramEnd"/>
+            <w:r>
+              <w:rPr>
+                <w:rFonts w:ascii="Courier New" w:hAnsi="Courier New" w:cs="Courier New"/>
+                <w:sz w:val="15"/>
+                <w:szCs w:val="15"/>
+              </w:rPr>
+              <w:t>VVC_BROADCAST, “Terminating current command in all VVCs”</w:t>
+            </w:r>
+            <w:r>
+              <w:rPr>
+                <w:rFonts w:ascii="Courier New" w:hAnsi="Courier New" w:cs="Courier New"/>
+                <w:sz w:val="15"/>
+                <w:szCs w:val="15"/>
+              </w:rPr>
               <w:t xml:space="preserve">, </w:t>
             </w:r>
             <w:r>
@@ -15938,66 +16181,6 @@
                 <w:szCs w:val="15"/>
               </w:rPr>
               <w:t xml:space="preserve">); </w:t>
-            </w:r>
-          </w:p>
-          <w:p>
-            <w:pPr>
-              <w:tabs>
-                <w:tab w:val="left" w:pos="4820"/>
-              </w:tabs>
-              <w:spacing w:line="276" w:lineRule="auto"/>
-              <w:rPr>
-                <w:rFonts w:cs="Helvetica"/>
-                <w:sz w:val="15"/>
-                <w:szCs w:val="15"/>
-              </w:rPr>
-            </w:pPr>
-            <w:r>
-              <w:rPr>
-                <w:rFonts w:cs="Helvetica"/>
-                <w:sz w:val="15"/>
-                <w:szCs w:val="15"/>
-              </w:rPr>
-              <w:t>Broadcast:</w:t>
-            </w:r>
-          </w:p>
-          <w:p>
-            <w:pPr>
-              <w:tabs>
-                <w:tab w:val="left" w:pos="4820"/>
-              </w:tabs>
-              <w:spacing w:line="276" w:lineRule="auto"/>
-              <w:rPr>
-                <w:rFonts w:ascii="Courier New" w:hAnsi="Courier New" w:cs="Courier New"/>
-                <w:sz w:val="15"/>
-                <w:szCs w:val="15"/>
-              </w:rPr>
-            </w:pPr>
-            <w:r>
-              <w:rPr>
-                <w:rFonts w:ascii="Courier New" w:hAnsi="Courier New" w:cs="Courier New"/>
-                <w:sz w:val="15"/>
-                <w:szCs w:val="15"/>
-              </w:rPr>
-              <w:t xml:space="preserve">    </w:t>
-            </w:r>
-            <w:proofErr w:type="spellStart"/>
-            <w:r>
-              <w:rPr>
-                <w:rFonts w:ascii="Courier New" w:hAnsi="Courier New" w:cs="Courier New"/>
-                <w:sz w:val="15"/>
-                <w:szCs w:val="15"/>
-              </w:rPr>
-              <w:t>terminate_current_command</w:t>
-            </w:r>
-            <w:proofErr w:type="spellEnd"/>
-            <w:r>
-              <w:rPr>
-                <w:rFonts w:ascii="Courier New" w:hAnsi="Courier New" w:cs="Courier New"/>
-                <w:sz w:val="15"/>
-                <w:szCs w:val="15"/>
-              </w:rPr>
-              <w:t xml:space="preserve"> (VVC_BROADCAST, “Terminating current command in all VVCs”); </w:t>
             </w:r>
           </w:p>
           <w:p>
@@ -16040,7 +16223,7 @@
                 <w:szCs w:val="14"/>
               </w:rPr>
             </w:pPr>
-            <w:bookmarkStart w:id="10" w:name="terminate_all_commands"/>
+            <w:bookmarkStart w:id="9" w:name="terminate_all_commands"/>
             <w:proofErr w:type="spellStart"/>
             <w:r>
               <w:rPr>
@@ -16077,7 +16260,7 @@
               </w:rPr>
               <w:t>)</w:t>
             </w:r>
-            <w:bookmarkEnd w:id="10"/>
+            <w:bookmarkEnd w:id="9"/>
           </w:p>
         </w:tc>
         <w:tc>
@@ -16598,6 +16781,102 @@
                 <w:sz w:val="15"/>
                 <w:szCs w:val="15"/>
               </w:rPr>
+              <w:t>, C_SCOPE</w:t>
+            </w:r>
+            <w:r>
+              <w:rPr>
+                <w:rFonts w:ascii="Courier New" w:hAnsi="Courier New" w:cs="Courier New"/>
+                <w:sz w:val="15"/>
+                <w:szCs w:val="15"/>
+              </w:rPr>
+              <w:t xml:space="preserve">); </w:t>
+            </w:r>
+          </w:p>
+          <w:p>
+            <w:pPr>
+              <w:tabs>
+                <w:tab w:val="left" w:pos="4820"/>
+              </w:tabs>
+              <w:spacing w:line="276" w:lineRule="auto"/>
+              <w:rPr>
+                <w:rFonts w:cs="Helvetica"/>
+                <w:sz w:val="15"/>
+                <w:szCs w:val="15"/>
+              </w:rPr>
+            </w:pPr>
+            <w:r>
+              <w:rPr>
+                <w:rFonts w:cs="Helvetica"/>
+                <w:sz w:val="15"/>
+                <w:szCs w:val="15"/>
+              </w:rPr>
+              <w:t>Broadcast:</w:t>
+            </w:r>
+          </w:p>
+          <w:p>
+            <w:pPr>
+              <w:tabs>
+                <w:tab w:val="left" w:pos="4820"/>
+              </w:tabs>
+              <w:spacing w:line="276" w:lineRule="auto"/>
+              <w:rPr>
+                <w:rFonts w:ascii="Courier New" w:hAnsi="Courier New" w:cs="Courier New"/>
+                <w:sz w:val="15"/>
+                <w:szCs w:val="15"/>
+              </w:rPr>
+            </w:pPr>
+            <w:r>
+              <w:rPr>
+                <w:rFonts w:ascii="Courier New" w:hAnsi="Courier New" w:cs="Courier New"/>
+                <w:sz w:val="15"/>
+                <w:szCs w:val="15"/>
+              </w:rPr>
+              <w:t xml:space="preserve">    </w:t>
+            </w:r>
+            <w:proofErr w:type="spellStart"/>
+            <w:r>
+              <w:rPr>
+                <w:rFonts w:ascii="Courier New" w:hAnsi="Courier New" w:cs="Courier New"/>
+                <w:sz w:val="15"/>
+                <w:szCs w:val="15"/>
+              </w:rPr>
+              <w:t>terminate_all_commands</w:t>
+            </w:r>
+            <w:bookmarkStart w:id="10" w:name="_GoBack"/>
+            <w:bookmarkEnd w:id="10"/>
+            <w:proofErr w:type="spellEnd"/>
+            <w:r>
+              <w:rPr>
+                <w:rFonts w:ascii="Courier New" w:hAnsi="Courier New" w:cs="Courier New"/>
+                <w:sz w:val="15"/>
+                <w:szCs w:val="15"/>
+              </w:rPr>
+              <w:t>(</w:t>
+            </w:r>
+            <w:proofErr w:type="spellStart"/>
+            <w:r>
+              <w:rPr>
+                <w:rFonts w:ascii="Courier New" w:hAnsi="Courier New" w:cs="Courier New"/>
+                <w:sz w:val="15"/>
+                <w:szCs w:val="15"/>
+              </w:rPr>
+              <w:t>VVC_BROADCAST,”Terminating</w:t>
+            </w:r>
+            <w:proofErr w:type="spellEnd"/>
+            <w:r>
+              <w:rPr>
+                <w:rFonts w:ascii="Courier New" w:hAnsi="Courier New" w:cs="Courier New"/>
+                <w:sz w:val="15"/>
+                <w:szCs w:val="15"/>
+              </w:rPr>
+              <w:t xml:space="preserve"> all commands in all VVCs”</w:t>
+            </w:r>
+            <w:r>
+              <w:rPr>
+                <w:rFonts w:ascii="Courier New" w:hAnsi="Courier New" w:cs="Courier New"/>
+                <w:sz w:val="15"/>
+                <w:szCs w:val="15"/>
+              </w:rPr>
               <w:t xml:space="preserve">, </w:t>
             </w:r>
             <w:r>
@@ -16615,94 +16894,6 @@
                 <w:szCs w:val="15"/>
               </w:rPr>
               <w:t xml:space="preserve">); </w:t>
-            </w:r>
-          </w:p>
-          <w:p>
-            <w:pPr>
-              <w:tabs>
-                <w:tab w:val="left" w:pos="4820"/>
-              </w:tabs>
-              <w:spacing w:line="276" w:lineRule="auto"/>
-              <w:rPr>
-                <w:rFonts w:cs="Helvetica"/>
-                <w:sz w:val="15"/>
-                <w:szCs w:val="15"/>
-              </w:rPr>
-            </w:pPr>
-            <w:r>
-              <w:rPr>
-                <w:rFonts w:cs="Helvetica"/>
-                <w:sz w:val="15"/>
-                <w:szCs w:val="15"/>
-              </w:rPr>
-              <w:t>Broadcast:</w:t>
-            </w:r>
-          </w:p>
-          <w:p>
-            <w:pPr>
-              <w:tabs>
-                <w:tab w:val="left" w:pos="4820"/>
-              </w:tabs>
-              <w:spacing w:line="276" w:lineRule="auto"/>
-              <w:rPr>
-                <w:rFonts w:ascii="Courier New" w:hAnsi="Courier New" w:cs="Courier New"/>
-                <w:sz w:val="15"/>
-                <w:szCs w:val="15"/>
-              </w:rPr>
-            </w:pPr>
-            <w:r>
-              <w:rPr>
-                <w:rFonts w:ascii="Courier New" w:hAnsi="Courier New" w:cs="Courier New"/>
-                <w:sz w:val="15"/>
-                <w:szCs w:val="15"/>
-              </w:rPr>
-              <w:t xml:space="preserve">    </w:t>
-            </w:r>
-            <w:proofErr w:type="spellStart"/>
-            <w:r>
-              <w:rPr>
-                <w:rFonts w:ascii="Courier New" w:hAnsi="Courier New" w:cs="Courier New"/>
-                <w:sz w:val="15"/>
-                <w:szCs w:val="15"/>
-              </w:rPr>
-              <w:t>terminate_all_commands</w:t>
-            </w:r>
-            <w:proofErr w:type="spellEnd"/>
-            <w:r>
-              <w:rPr>
-                <w:rFonts w:ascii="Courier New" w:hAnsi="Courier New" w:cs="Courier New"/>
-                <w:sz w:val="15"/>
-                <w:szCs w:val="15"/>
-              </w:rPr>
-              <w:t xml:space="preserve"> (</w:t>
-            </w:r>
-            <w:proofErr w:type="spellStart"/>
-            <w:r>
-              <w:rPr>
-                <w:rFonts w:ascii="Courier New" w:hAnsi="Courier New" w:cs="Courier New"/>
-                <w:sz w:val="15"/>
-                <w:szCs w:val="15"/>
-              </w:rPr>
-              <w:t>VVC_BROADCAST</w:t>
-            </w:r>
-            <w:proofErr w:type="gramStart"/>
-            <w:r>
-              <w:rPr>
-                <w:rFonts w:ascii="Courier New" w:hAnsi="Courier New" w:cs="Courier New"/>
-                <w:sz w:val="15"/>
-                <w:szCs w:val="15"/>
-              </w:rPr>
-              <w:t>,”Terminating</w:t>
-            </w:r>
-            <w:proofErr w:type="spellEnd"/>
-            <w:proofErr w:type="gramEnd"/>
-            <w:r>
-              <w:rPr>
-                <w:rFonts w:ascii="Courier New" w:hAnsi="Courier New" w:cs="Courier New"/>
-                <w:sz w:val="15"/>
-                <w:szCs w:val="15"/>
-              </w:rPr>
-              <w:t xml:space="preserve"> all commands in all VVCs”); </w:t>
             </w:r>
           </w:p>
           <w:p>
@@ -17209,15 +17400,7 @@
                 <w:sz w:val="15"/>
                 <w:szCs w:val="15"/>
               </w:rPr>
-              <w:t xml:space="preserve">, </w:t>
-            </w:r>
-            <w:r>
-              <w:rPr>
-                <w:rFonts w:ascii="Courier New" w:hAnsi="Courier New" w:cs="Courier New"/>
-                <w:sz w:val="15"/>
-                <w:szCs w:val="15"/>
-              </w:rPr>
-              <w:t>C_SCOPE</w:t>
+              <w:t>, C_SCOPE</w:t>
             </w:r>
             <w:r>
               <w:rPr>
@@ -17926,7 +18109,7 @@
               <w:sz w:val="14"/>
               <w:lang w:val="en-US"/>
             </w:rPr>
-            <w:t>2019-05-16</w:t>
+            <w:t>2019-05-18</w:t>
           </w:r>
           <w:r>
             <w:rPr>
@@ -17959,38 +18142,18 @@
               <w:lang w:val="sq-AL"/>
             </w:rPr>
           </w:pPr>
-          <w:r>
-            <w:fldChar w:fldCharType="begin"/>
-          </w:r>
-          <w:r>
-            <w:rPr>
-              <w:lang w:val="sq-AL"/>
-            </w:rPr>
-            <w:instrText xml:space="preserve"> HYPERLINK "mailto:support@bitvis.no" </w:instrText>
-          </w:r>
-          <w:r>
-            <w:fldChar w:fldCharType="separate"/>
-          </w:r>
-          <w:r>
-            <w:rPr>
-              <w:rStyle w:val="Hyperlink"/>
-              <w:rFonts w:cs="Arial"/>
-              <w:color w:val="1381C4"/>
-              <w:sz w:val="14"/>
-              <w:lang w:val="sq-AL"/>
-            </w:rPr>
-            <w:t>support@bitvis.no</w:t>
-          </w:r>
-          <w:r>
-            <w:rPr>
-              <w:rStyle w:val="Hyperlink"/>
-              <w:rFonts w:cs="Arial"/>
-              <w:color w:val="1381C4"/>
-              <w:sz w:val="14"/>
-              <w:lang w:val="sq-AL"/>
-            </w:rPr>
-            <w:fldChar w:fldCharType="end"/>
-          </w:r>
+          <w:hyperlink r:id="rId1" w:history="1">
+            <w:r>
+              <w:rPr>
+                <w:rStyle w:val="Hyperlink"/>
+                <w:rFonts w:cs="Arial"/>
+                <w:color w:val="1381C4"/>
+                <w:sz w:val="14"/>
+                <w:lang w:val="sq-AL"/>
+              </w:rPr>
+              <w:t>support@bitvis.no</w:t>
+            </w:r>
+          </w:hyperlink>
           <w:r>
             <w:rPr>
               <w:rFonts w:ascii="Helvetica" w:hAnsi="Helvetica" w:cs="Arial"/>
@@ -25424,7 +25587,7 @@
 </file>
 
 <file path=customXml/itemProps1.xml><?xml version="1.0" encoding="utf-8"?>
-<ds:datastoreItem xmlns:ds="http://schemas.openxmlformats.org/officeDocument/2006/customXml" ds:itemID="{5B02BE7D-593F-4D24-9CCB-A4E3AAF44E8B}">
+<ds:datastoreItem xmlns:ds="http://schemas.openxmlformats.org/officeDocument/2006/customXml" ds:itemID="{2F45BF9F-BE06-47CA-8AEB-FE376B817C3E}">
   <ds:schemaRefs>
     <ds:schemaRef ds:uri="http://schemas.openxmlformats.org/officeDocument/2006/bibliography"/>
   </ds:schemaRefs>

</xml_diff>